<commit_message>
step-by-step guide two typos corrected
and one command separate for Octave/MATLAB
</commit_message>
<xml_diff>
--- a/docs/exercises/climada_workshop_step_by_step.docx
+++ b/docs/exercises/climada_workshop_step_by_step.docx
@@ -172,8 +172,6 @@
         </w:rPr>
         <w:t xml:space="preserve">N. </w:t>
       </w:r>
-      <w:bookmarkStart w:id="0" w:name="_GoBack"/>
-      <w:bookmarkEnd w:id="0"/>
       <w:r>
         <w:rPr>
           <w:rFonts w:ascii="Arial" w:hAnsi="Arial"/>
@@ -186,8 +184,17 @@
           <w:rFonts w:ascii="Arial" w:hAnsi="Arial"/>
           <w:lang w:val="en-GB"/>
         </w:rPr>
-        <w:t>/MeteoSwiss</w:t>
-      </w:r>
+        <w:t>/</w:t>
+      </w:r>
+      <w:proofErr w:type="spellStart"/>
+      <w:r>
+        <w:rPr>
+          <w:rFonts w:ascii="Arial" w:hAnsi="Arial"/>
+          <w:lang w:val="en-GB"/>
+        </w:rPr>
+        <w:t>MeteoSwiss</w:t>
+      </w:r>
+      <w:proofErr w:type="spellEnd"/>
       <w:r>
         <w:rPr>
           <w:rFonts w:ascii="Arial" w:hAnsi="Arial"/>
@@ -299,7 +306,39 @@
           <w:rFonts w:ascii="Arial" w:hAnsi="Arial"/>
           <w:lang w:val="en-GB"/>
         </w:rPr>
-        <w:t>, spring term lecture at ETH, by Reto Knutti, IAC</w:t>
+        <w:t xml:space="preserve">, spring term lecture at ETH, by </w:t>
+      </w:r>
+      <w:proofErr w:type="spellStart"/>
+      <w:r>
+        <w:rPr>
+          <w:rFonts w:ascii="Arial" w:hAnsi="Arial"/>
+          <w:lang w:val="en-GB"/>
+        </w:rPr>
+        <w:t>Reto</w:t>
+      </w:r>
+      <w:proofErr w:type="spellEnd"/>
+      <w:r>
+        <w:rPr>
+          <w:rFonts w:ascii="Arial" w:hAnsi="Arial"/>
+          <w:lang w:val="en-GB"/>
+        </w:rPr>
+        <w:t xml:space="preserve"> </w:t>
+      </w:r>
+      <w:proofErr w:type="spellStart"/>
+      <w:r>
+        <w:rPr>
+          <w:rFonts w:ascii="Arial" w:hAnsi="Arial"/>
+          <w:lang w:val="en-GB"/>
+        </w:rPr>
+        <w:t>Knutti</w:t>
+      </w:r>
+      <w:proofErr w:type="spellEnd"/>
+      <w:r>
+        <w:rPr>
+          <w:rFonts w:ascii="Arial" w:hAnsi="Arial"/>
+          <w:lang w:val="en-GB"/>
+        </w:rPr>
+        <w:t>, IAC</w:t>
       </w:r>
       <w:r>
         <w:rPr>
@@ -780,7 +819,23 @@
           <w:rFonts w:ascii="Arial" w:hAnsi="Arial"/>
           <w:lang w:val="en-GB"/>
         </w:rPr>
-        <w:t>, create a folder named ‘modules’ as a sub-folder of ‘climada-master’ and move the folder ‘climada_module_country_risk-master’ in there.</w:t>
+        <w:t>, create a folder named ‘modules’ as a sub-folder of ‘climada-master’ and move the folder ‘</w:t>
+      </w:r>
+      <w:proofErr w:type="spellStart"/>
+      <w:r>
+        <w:rPr>
+          <w:rFonts w:ascii="Arial" w:hAnsi="Arial"/>
+          <w:lang w:val="en-GB"/>
+        </w:rPr>
+        <w:t>climada_module_country_risk</w:t>
+      </w:r>
+      <w:proofErr w:type="spellEnd"/>
+      <w:r>
+        <w:rPr>
+          <w:rFonts w:ascii="Arial" w:hAnsi="Arial"/>
+          <w:lang w:val="en-GB"/>
+        </w:rPr>
+        <w:t>-master’ in there.</w:t>
       </w:r>
     </w:p>
     <w:p>
@@ -918,6 +973,7 @@
         </w:rPr>
         <w:t xml:space="preserve">: </w:t>
       </w:r>
+      <w:proofErr w:type="spellStart"/>
       <w:r>
         <w:rPr>
           <w:rFonts w:ascii="Courier New" w:hAnsi="Courier New" w:cs="Courier New"/>
@@ -925,6 +981,7 @@
         </w:rPr>
         <w:t>startup</w:t>
       </w:r>
+      <w:proofErr w:type="spellEnd"/>
     </w:p>
     <w:p>
       <w:pPr>
@@ -965,6 +1022,7 @@
         </w:rPr>
         <w:t xml:space="preserve">: </w:t>
       </w:r>
+      <w:proofErr w:type="spellStart"/>
       <w:r>
         <w:rPr>
           <w:rFonts w:ascii="Courier New" w:hAnsi="Courier New" w:cs="Courier New"/>
@@ -972,6 +1030,7 @@
         </w:rPr>
         <w:t>startup</w:t>
       </w:r>
+      <w:proofErr w:type="spellEnd"/>
     </w:p>
     <w:p>
       <w:pPr>
@@ -1019,12 +1078,21 @@
         </w:rPr>
         <w:br/>
       </w:r>
-      <w:r>
-        <w:rPr>
-          <w:rFonts w:ascii="Courier New" w:hAnsi="Courier New" w:cs="Courier New"/>
-          <w:lang w:val="en-GB"/>
-        </w:rPr>
-        <w:t xml:space="preserve">climada_demo_step_by_step </w:t>
+      <w:proofErr w:type="spellStart"/>
+      <w:r>
+        <w:rPr>
+          <w:rFonts w:ascii="Courier New" w:hAnsi="Courier New" w:cs="Courier New"/>
+          <w:lang w:val="en-GB"/>
+        </w:rPr>
+        <w:t>climada_demo_step_by_step</w:t>
+      </w:r>
+      <w:proofErr w:type="spellEnd"/>
+      <w:r>
+        <w:rPr>
+          <w:rFonts w:ascii="Courier New" w:hAnsi="Courier New" w:cs="Courier New"/>
+          <w:lang w:val="en-GB"/>
+        </w:rPr>
+        <w:t xml:space="preserve"> </w:t>
       </w:r>
     </w:p>
     <w:p>
@@ -1063,7 +1131,23 @@
           <w:rFonts w:ascii="Courier New" w:hAnsi="Courier New" w:cs="Courier New"/>
           <w:lang w:val="en-GB"/>
         </w:rPr>
-        <w:t xml:space="preserve">edit climada_demo_step_by_step </w:t>
+        <w:t xml:space="preserve">edit </w:t>
+      </w:r>
+      <w:proofErr w:type="spellStart"/>
+      <w:r>
+        <w:rPr>
+          <w:rFonts w:ascii="Courier New" w:hAnsi="Courier New" w:cs="Courier New"/>
+          <w:lang w:val="en-GB"/>
+        </w:rPr>
+        <w:t>climada_demo_step_by_step</w:t>
+      </w:r>
+      <w:proofErr w:type="spellEnd"/>
+      <w:r>
+        <w:rPr>
+          <w:rFonts w:ascii="Courier New" w:hAnsi="Courier New" w:cs="Courier New"/>
+          <w:lang w:val="en-GB"/>
+        </w:rPr>
+        <w:t xml:space="preserve"> </w:t>
       </w:r>
       <w:r>
         <w:rPr>
@@ -1072,12 +1156,21 @@
         </w:rPr>
         <w:br/>
       </w:r>
-      <w:r>
-        <w:rPr>
-          <w:rFonts w:ascii="Arial" w:hAnsi="Arial"/>
-          <w:lang w:val="en-GB"/>
-        </w:rPr>
-        <w:t xml:space="preserve">There are plenty of comments in the code (just note that there is a switch between MATLAB and Octave at line </w:t>
+      <w:proofErr w:type="gramStart"/>
+      <w:r>
+        <w:rPr>
+          <w:rFonts w:ascii="Arial" w:hAnsi="Arial"/>
+          <w:lang w:val="en-GB"/>
+        </w:rPr>
+        <w:t>There</w:t>
+      </w:r>
+      <w:proofErr w:type="gramEnd"/>
+      <w:r>
+        <w:rPr>
+          <w:rFonts w:ascii="Arial" w:hAnsi="Arial"/>
+          <w:lang w:val="en-GB"/>
+        </w:rPr>
+        <w:t xml:space="preserve"> are plenty of comments in the code (just note that there is a switch between MATLAB and Octave at line </w:t>
       </w:r>
       <w:r>
         <w:rPr>
@@ -1210,6 +1303,7 @@
         </w:rPr>
         <w:t xml:space="preserve"> once you’ve run </w:t>
       </w:r>
+      <w:proofErr w:type="spellStart"/>
       <w:r>
         <w:rPr>
           <w:rFonts w:ascii="Courier New" w:hAnsi="Courier New" w:cs="Courier New"/>
@@ -1217,6 +1311,7 @@
         </w:rPr>
         <w:t>climada_demo_step_by_step</w:t>
       </w:r>
+      <w:proofErr w:type="spellEnd"/>
       <w:r>
         <w:rPr>
           <w:rFonts w:ascii="Arial" w:hAnsi="Arial"/>
@@ -1238,6 +1333,7 @@
         </w:rPr>
         <w:t xml:space="preserve">just close MATLAB/Octave, start again and run </w:t>
       </w:r>
+      <w:proofErr w:type="spellStart"/>
       <w:r>
         <w:rPr>
           <w:rFonts w:ascii="Courier New" w:hAnsi="Courier New" w:cs="Courier New"/>
@@ -1245,6 +1341,7 @@
         </w:rPr>
         <w:t>climada_demo_step_by_step</w:t>
       </w:r>
+      <w:proofErr w:type="spellEnd"/>
       <w:r>
         <w:rPr>
           <w:rFonts w:ascii="Courier" w:hAnsi="Courier"/>
@@ -1267,6 +1364,7 @@
         </w:rPr>
         <w:t xml:space="preserve">). Please consult the climada manual for a detailed description on the structures as shown below, best is to search e.g. for </w:t>
       </w:r>
+      <w:proofErr w:type="spellStart"/>
       <w:r>
         <w:rPr>
           <w:rFonts w:ascii="Courier" w:hAnsi="Courier"/>
@@ -1274,6 +1372,7 @@
         </w:rPr>
         <w:t>entity.assets.Value</w:t>
       </w:r>
+      <w:proofErr w:type="spellEnd"/>
       <w:r>
         <w:rPr>
           <w:rFonts w:ascii="Arial" w:hAnsi="Arial"/>
@@ -1304,8 +1403,10 @@
           <w:rFonts w:ascii="Arial" w:hAnsi="Arial"/>
           <w:lang w:val="en-GB"/>
         </w:rPr>
+        <w:lastRenderedPageBreak/>
         <w:t xml:space="preserve">You do obviously NOT need to re-run </w:t>
       </w:r>
+      <w:proofErr w:type="spellStart"/>
       <w:r>
         <w:rPr>
           <w:rFonts w:ascii="Courier New" w:hAnsi="Courier New" w:cs="Courier New"/>
@@ -1313,6 +1414,7 @@
         </w:rPr>
         <w:t>climada_demo_step_by_step</w:t>
       </w:r>
+      <w:proofErr w:type="spellEnd"/>
       <w:r>
         <w:rPr>
           <w:rFonts w:ascii="Arial" w:hAnsi="Arial"/>
@@ -1332,7 +1434,23 @@
           <w:rFonts w:ascii="Arial" w:hAnsi="Arial"/>
           <w:lang w:val="en-GB"/>
         </w:rPr>
-        <w:t>.e. to see what effect a 20% increase in asset values has on the damage function, you proceed as follows</w:t>
+        <w:t xml:space="preserve">.e. to see what </w:t>
+      </w:r>
+      <w:proofErr w:type="gramStart"/>
+      <w:r>
+        <w:rPr>
+          <w:rFonts w:ascii="Arial" w:hAnsi="Arial"/>
+          <w:lang w:val="en-GB"/>
+        </w:rPr>
+        <w:t>effect</w:t>
+      </w:r>
+      <w:proofErr w:type="gramEnd"/>
+      <w:r>
+        <w:rPr>
+          <w:rFonts w:ascii="Arial" w:hAnsi="Arial"/>
+          <w:lang w:val="en-GB"/>
+        </w:rPr>
+        <w:t xml:space="preserve"> a 20% increase in asset values has on the damage function, you proceed as follows</w:t>
       </w:r>
       <w:r>
         <w:rPr>
@@ -1358,6 +1476,8 @@
           <w:lang w:val="en-GB"/>
         </w:rPr>
       </w:pPr>
+      <w:proofErr w:type="spellStart"/>
+      <w:proofErr w:type="gramStart"/>
       <w:r>
         <w:rPr>
           <w:rFonts w:ascii="Courier New" w:hAnsi="Courier New" w:cs="Courier New"/>
@@ -1370,7 +1490,32 @@
           <w:rFonts w:ascii="Courier New" w:hAnsi="Courier New" w:cs="Courier New"/>
           <w:lang w:val="en-GB"/>
         </w:rPr>
-        <w:t>ts.Value=entity.assets.Value*1.2;</w:t>
+        <w:t>ts.Value</w:t>
+      </w:r>
+      <w:proofErr w:type="spellEnd"/>
+      <w:proofErr w:type="gramEnd"/>
+      <w:r>
+        <w:rPr>
+          <w:rFonts w:ascii="Courier New" w:hAnsi="Courier New" w:cs="Courier New"/>
+          <w:lang w:val="en-GB"/>
+        </w:rPr>
+        <w:t>=</w:t>
+      </w:r>
+      <w:proofErr w:type="spellStart"/>
+      <w:r>
+        <w:rPr>
+          <w:rFonts w:ascii="Courier New" w:hAnsi="Courier New" w:cs="Courier New"/>
+          <w:lang w:val="en-GB"/>
+        </w:rPr>
+        <w:t>entity.assets.Value</w:t>
+      </w:r>
+      <w:proofErr w:type="spellEnd"/>
+      <w:r>
+        <w:rPr>
+          <w:rFonts w:ascii="Courier New" w:hAnsi="Courier New" w:cs="Courier New"/>
+          <w:lang w:val="en-GB"/>
+        </w:rPr>
+        <w:t>*1.2;</w:t>
       </w:r>
     </w:p>
     <w:p>
@@ -1381,19 +1526,69 @@
           <w:lang w:val="en-GB"/>
         </w:rPr>
       </w:pPr>
-      <w:r>
-        <w:rPr>
-          <w:rFonts w:ascii="Courier New" w:hAnsi="Courier New" w:cs="Courier New"/>
-          <w:lang w:val="en-GB"/>
-        </w:rPr>
-        <w:t>figure;</w:t>
-      </w:r>
-      <w:r>
-        <w:rPr>
-          <w:rFonts w:ascii="Courier New" w:hAnsi="Courier New" w:cs="Courier New"/>
-          <w:lang w:val="en-GB"/>
-        </w:rPr>
-        <w:t>climada_EDS_DFC(climada_EDS_calc(entity,hazard));</w:t>
+      <w:proofErr w:type="spellStart"/>
+      <w:proofErr w:type="gramStart"/>
+      <w:r>
+        <w:rPr>
+          <w:rFonts w:ascii="Courier New" w:hAnsi="Courier New" w:cs="Courier New"/>
+          <w:lang w:val="en-GB"/>
+        </w:rPr>
+        <w:t>figure</w:t>
+      </w:r>
+      <w:proofErr w:type="gramEnd"/>
+      <w:r>
+        <w:rPr>
+          <w:rFonts w:ascii="Courier New" w:hAnsi="Courier New" w:cs="Courier New"/>
+          <w:lang w:val="en-GB"/>
+        </w:rPr>
+        <w:t>;</w:t>
+      </w:r>
+      <w:r>
+        <w:rPr>
+          <w:rFonts w:ascii="Courier New" w:hAnsi="Courier New" w:cs="Courier New"/>
+          <w:lang w:val="en-GB"/>
+        </w:rPr>
+        <w:t>climada_EDS_DFC</w:t>
+      </w:r>
+      <w:proofErr w:type="spellEnd"/>
+      <w:r>
+        <w:rPr>
+          <w:rFonts w:ascii="Courier New" w:hAnsi="Courier New" w:cs="Courier New"/>
+          <w:lang w:val="en-GB"/>
+        </w:rPr>
+        <w:t>(</w:t>
+      </w:r>
+      <w:proofErr w:type="spellStart"/>
+      <w:r>
+        <w:rPr>
+          <w:rFonts w:ascii="Courier New" w:hAnsi="Courier New" w:cs="Courier New"/>
+          <w:lang w:val="en-GB"/>
+        </w:rPr>
+        <w:t>climada_EDS_calc</w:t>
+      </w:r>
+      <w:proofErr w:type="spellEnd"/>
+      <w:r>
+        <w:rPr>
+          <w:rFonts w:ascii="Courier New" w:hAnsi="Courier New" w:cs="Courier New"/>
+          <w:lang w:val="en-GB"/>
+        </w:rPr>
+        <w:t>(</w:t>
+      </w:r>
+      <w:proofErr w:type="spellStart"/>
+      <w:r>
+        <w:rPr>
+          <w:rFonts w:ascii="Courier New" w:hAnsi="Courier New" w:cs="Courier New"/>
+          <w:lang w:val="en-GB"/>
+        </w:rPr>
+        <w:t>entity,hazard</w:t>
+      </w:r>
+      <w:proofErr w:type="spellEnd"/>
+      <w:r>
+        <w:rPr>
+          <w:rFonts w:ascii="Courier New" w:hAnsi="Courier New" w:cs="Courier New"/>
+          <w:lang w:val="en-GB"/>
+        </w:rPr>
+        <w:t>));</w:t>
       </w:r>
     </w:p>
     <w:p>
@@ -1429,6 +1624,8 @@
           <w:lang w:val="en-GB"/>
         </w:rPr>
       </w:pPr>
+      <w:proofErr w:type="spellStart"/>
+      <w:proofErr w:type="gramStart"/>
       <w:r>
         <w:rPr>
           <w:rFonts w:ascii="Courier New" w:hAnsi="Courier New" w:cs="Courier New"/>
@@ -1441,7 +1638,32 @@
           <w:rFonts w:ascii="Courier New" w:hAnsi="Courier New" w:cs="Courier New"/>
           <w:lang w:val="en-GB"/>
         </w:rPr>
-        <w:t>ts.Value=entity.assets.Value/</w:t>
+        <w:t>ts.Value</w:t>
+      </w:r>
+      <w:proofErr w:type="spellEnd"/>
+      <w:proofErr w:type="gramEnd"/>
+      <w:r>
+        <w:rPr>
+          <w:rFonts w:ascii="Courier New" w:hAnsi="Courier New" w:cs="Courier New"/>
+          <w:lang w:val="en-GB"/>
+        </w:rPr>
+        <w:t>=</w:t>
+      </w:r>
+      <w:proofErr w:type="spellStart"/>
+      <w:r>
+        <w:rPr>
+          <w:rFonts w:ascii="Courier New" w:hAnsi="Courier New" w:cs="Courier New"/>
+          <w:lang w:val="en-GB"/>
+        </w:rPr>
+        <w:t>entity.assets.Value</w:t>
+      </w:r>
+      <w:proofErr w:type="spellEnd"/>
+      <w:r>
+        <w:rPr>
+          <w:rFonts w:ascii="Courier New" w:hAnsi="Courier New" w:cs="Courier New"/>
+          <w:lang w:val="en-GB"/>
+        </w:rPr>
+        <w:t>/</w:t>
       </w:r>
       <w:r>
         <w:rPr>
@@ -1466,6 +1688,8 @@
           <w:lang w:val="en-GB"/>
         </w:rPr>
       </w:pPr>
+      <w:proofErr w:type="spellStart"/>
+      <w:proofErr w:type="gramStart"/>
       <w:r>
         <w:rPr>
           <w:rFonts w:ascii="Courier New" w:hAnsi="Courier New" w:cs="Courier New"/>
@@ -1478,7 +1702,32 @@
           <w:rFonts w:ascii="Courier New" w:hAnsi="Courier New" w:cs="Courier New"/>
           <w:lang w:val="en-GB"/>
         </w:rPr>
-        <w:t>D=entity.damagefunctions.MDD*0.8</w:t>
+        <w:t>D</w:t>
+      </w:r>
+      <w:proofErr w:type="spellEnd"/>
+      <w:proofErr w:type="gramEnd"/>
+      <w:r>
+        <w:rPr>
+          <w:rFonts w:ascii="Courier New" w:hAnsi="Courier New" w:cs="Courier New"/>
+          <w:lang w:val="en-GB"/>
+        </w:rPr>
+        <w:t>=</w:t>
+      </w:r>
+      <w:proofErr w:type="spellStart"/>
+      <w:r>
+        <w:rPr>
+          <w:rFonts w:ascii="Courier New" w:hAnsi="Courier New" w:cs="Courier New"/>
+          <w:lang w:val="en-GB"/>
+        </w:rPr>
+        <w:t>entity.damagefunctions.MDD</w:t>
+      </w:r>
+      <w:proofErr w:type="spellEnd"/>
+      <w:r>
+        <w:rPr>
+          <w:rFonts w:ascii="Courier New" w:hAnsi="Courier New" w:cs="Courier New"/>
+          <w:lang w:val="en-GB"/>
+        </w:rPr>
+        <w:t>*0.8</w:t>
       </w:r>
       <w:r>
         <w:rPr>
@@ -1496,19 +1745,69 @@
           <w:lang w:val="en-GB"/>
         </w:rPr>
       </w:pPr>
-      <w:r>
-        <w:rPr>
-          <w:rFonts w:ascii="Courier New" w:hAnsi="Courier New" w:cs="Courier New"/>
-          <w:lang w:val="en-GB"/>
-        </w:rPr>
-        <w:t>figure;</w:t>
-      </w:r>
-      <w:r>
-        <w:rPr>
-          <w:rFonts w:ascii="Courier New" w:hAnsi="Courier New" w:cs="Courier New"/>
-          <w:lang w:val="en-GB"/>
-        </w:rPr>
-        <w:t>climada_EDS_DFC(climada_EDS_calc(entity,hazard));</w:t>
+      <w:proofErr w:type="spellStart"/>
+      <w:proofErr w:type="gramStart"/>
+      <w:r>
+        <w:rPr>
+          <w:rFonts w:ascii="Courier New" w:hAnsi="Courier New" w:cs="Courier New"/>
+          <w:lang w:val="en-GB"/>
+        </w:rPr>
+        <w:t>figure</w:t>
+      </w:r>
+      <w:proofErr w:type="gramEnd"/>
+      <w:r>
+        <w:rPr>
+          <w:rFonts w:ascii="Courier New" w:hAnsi="Courier New" w:cs="Courier New"/>
+          <w:lang w:val="en-GB"/>
+        </w:rPr>
+        <w:t>;</w:t>
+      </w:r>
+      <w:r>
+        <w:rPr>
+          <w:rFonts w:ascii="Courier New" w:hAnsi="Courier New" w:cs="Courier New"/>
+          <w:lang w:val="en-GB"/>
+        </w:rPr>
+        <w:t>climada_EDS_DFC</w:t>
+      </w:r>
+      <w:proofErr w:type="spellEnd"/>
+      <w:r>
+        <w:rPr>
+          <w:rFonts w:ascii="Courier New" w:hAnsi="Courier New" w:cs="Courier New"/>
+          <w:lang w:val="en-GB"/>
+        </w:rPr>
+        <w:t>(</w:t>
+      </w:r>
+      <w:proofErr w:type="spellStart"/>
+      <w:r>
+        <w:rPr>
+          <w:rFonts w:ascii="Courier New" w:hAnsi="Courier New" w:cs="Courier New"/>
+          <w:lang w:val="en-GB"/>
+        </w:rPr>
+        <w:t>climada_EDS_calc</w:t>
+      </w:r>
+      <w:proofErr w:type="spellEnd"/>
+      <w:r>
+        <w:rPr>
+          <w:rFonts w:ascii="Courier New" w:hAnsi="Courier New" w:cs="Courier New"/>
+          <w:lang w:val="en-GB"/>
+        </w:rPr>
+        <w:t>(</w:t>
+      </w:r>
+      <w:proofErr w:type="spellStart"/>
+      <w:r>
+        <w:rPr>
+          <w:rFonts w:ascii="Courier New" w:hAnsi="Courier New" w:cs="Courier New"/>
+          <w:lang w:val="en-GB"/>
+        </w:rPr>
+        <w:t>entity,hazard</w:t>
+      </w:r>
+      <w:proofErr w:type="spellEnd"/>
+      <w:r>
+        <w:rPr>
+          <w:rFonts w:ascii="Courier New" w:hAnsi="Courier New" w:cs="Courier New"/>
+          <w:lang w:val="en-GB"/>
+        </w:rPr>
+        <w:t>));</w:t>
       </w:r>
     </w:p>
     <w:p>
@@ -1545,12 +1844,39 @@
           <w:lang w:val="en-GB"/>
         </w:rPr>
       </w:pPr>
-      <w:r>
-        <w:rPr>
-          <w:rFonts w:ascii="Courier New" w:hAnsi="Courier New" w:cs="Courier New"/>
-          <w:lang w:val="en-GB"/>
-        </w:rPr>
-        <w:t>entity.damagefunctions.MDD=entity.damagefunctions.MDD/0.9; % reset</w:t>
+      <w:proofErr w:type="spellStart"/>
+      <w:proofErr w:type="gramStart"/>
+      <w:r>
+        <w:rPr>
+          <w:rFonts w:ascii="Courier New" w:hAnsi="Courier New" w:cs="Courier New"/>
+          <w:lang w:val="en-GB"/>
+        </w:rPr>
+        <w:t>entity.damagefunctions.MDD</w:t>
+      </w:r>
+      <w:proofErr w:type="spellEnd"/>
+      <w:proofErr w:type="gramEnd"/>
+      <w:r>
+        <w:rPr>
+          <w:rFonts w:ascii="Courier New" w:hAnsi="Courier New" w:cs="Courier New"/>
+          <w:lang w:val="en-GB"/>
+        </w:rPr>
+        <w:t>=</w:t>
+      </w:r>
+      <w:proofErr w:type="spellStart"/>
+      <w:r>
+        <w:rPr>
+          <w:rFonts w:ascii="Courier New" w:hAnsi="Courier New" w:cs="Courier New"/>
+          <w:lang w:val="en-GB"/>
+        </w:rPr>
+        <w:t>entity.damagefunctions.MDD</w:t>
+      </w:r>
+      <w:proofErr w:type="spellEnd"/>
+      <w:r>
+        <w:rPr>
+          <w:rFonts w:ascii="Courier New" w:hAnsi="Courier New" w:cs="Courier New"/>
+          <w:lang w:val="en-GB"/>
+        </w:rPr>
+        <w:t>/0.9; % reset</w:t>
       </w:r>
     </w:p>
     <w:p>
@@ -1561,6 +1887,7 @@
           <w:lang w:val="en-GB"/>
         </w:rPr>
       </w:pPr>
+      <w:proofErr w:type="gramStart"/>
       <w:r>
         <w:rPr>
           <w:rFonts w:ascii="Courier New" w:hAnsi="Courier New" w:cs="Courier New"/>
@@ -1568,6 +1895,7 @@
         </w:rPr>
         <w:t>entity.measures.name</w:t>
       </w:r>
+      <w:proofErr w:type="gramEnd"/>
       <w:r>
         <w:rPr>
           <w:rFonts w:ascii="Courier New" w:hAnsi="Courier New" w:cs="Courier New"/>
@@ -1591,6 +1919,8 @@
           <w:lang w:val="en-GB"/>
         </w:rPr>
       </w:pPr>
+      <w:proofErr w:type="spellStart"/>
+      <w:proofErr w:type="gramStart"/>
       <w:r>
         <w:rPr>
           <w:rFonts w:ascii="Courier New" w:hAnsi="Courier New" w:cs="Courier New"/>
@@ -1603,7 +1933,32 @@
           <w:rFonts w:ascii="Courier New" w:hAnsi="Courier New" w:cs="Courier New"/>
           <w:lang w:val="en-GB"/>
         </w:rPr>
-        <w:t>t(4)=entity.measures.cost(4</w:t>
+        <w:t>t</w:t>
+      </w:r>
+      <w:proofErr w:type="spellEnd"/>
+      <w:proofErr w:type="gramEnd"/>
+      <w:r>
+        <w:rPr>
+          <w:rFonts w:ascii="Courier New" w:hAnsi="Courier New" w:cs="Courier New"/>
+          <w:lang w:val="en-GB"/>
+        </w:rPr>
+        <w:t>(4)=</w:t>
+      </w:r>
+      <w:proofErr w:type="spellStart"/>
+      <w:r>
+        <w:rPr>
+          <w:rFonts w:ascii="Courier New" w:hAnsi="Courier New" w:cs="Courier New"/>
+          <w:lang w:val="en-GB"/>
+        </w:rPr>
+        <w:t>entity.measures.cost</w:t>
+      </w:r>
+      <w:proofErr w:type="spellEnd"/>
+      <w:r>
+        <w:rPr>
+          <w:rFonts w:ascii="Courier New" w:hAnsi="Courier New" w:cs="Courier New"/>
+          <w:lang w:val="en-GB"/>
+        </w:rPr>
+        <w:t>(4</w:t>
       </w:r>
       <w:r>
         <w:rPr>
@@ -1629,6 +1984,7 @@
           <w:lang w:val="en-GB"/>
         </w:rPr>
       </w:pPr>
+      <w:proofErr w:type="gramStart"/>
       <w:r>
         <w:rPr>
           <w:rFonts w:ascii="Courier New" w:eastAsia="Times New Roman" w:hAnsi="Courier New" w:cs="Courier New"/>
@@ -1637,7 +1993,18 @@
           <w:szCs w:val="20"/>
           <w:lang w:val="en-GB"/>
         </w:rPr>
-        <w:t>figure;</w:t>
+        <w:t>figure</w:t>
+      </w:r>
+      <w:proofErr w:type="gramEnd"/>
+      <w:r>
+        <w:rPr>
+          <w:rFonts w:ascii="Courier New" w:eastAsia="Times New Roman" w:hAnsi="Courier New" w:cs="Courier New"/>
+          <w:color w:val="000000"/>
+          <w:sz w:val="20"/>
+          <w:szCs w:val="20"/>
+          <w:lang w:val="en-GB"/>
+        </w:rPr>
+        <w:t>;</w:t>
       </w:r>
     </w:p>
     <w:p>
@@ -1656,6 +2023,8 @@
           <w:lang w:val="en-GB"/>
         </w:rPr>
       </w:pPr>
+      <w:proofErr w:type="spellStart"/>
+      <w:proofErr w:type="gramStart"/>
       <w:r>
         <w:rPr>
           <w:rFonts w:ascii="Courier New" w:eastAsia="Times New Roman" w:hAnsi="Courier New" w:cs="Courier New"/>
@@ -1664,7 +2033,62 @@
           <w:szCs w:val="20"/>
           <w:lang w:val="en-GB"/>
         </w:rPr>
-        <w:t>climada_adaptation_cost_curve(climada_measures_impact(entity,hazard,</w:t>
+        <w:t>climada</w:t>
+      </w:r>
+      <w:proofErr w:type="gramEnd"/>
+      <w:r>
+        <w:rPr>
+          <w:rFonts w:ascii="Courier New" w:eastAsia="Times New Roman" w:hAnsi="Courier New" w:cs="Courier New"/>
+          <w:color w:val="000000"/>
+          <w:sz w:val="20"/>
+          <w:szCs w:val="20"/>
+          <w:lang w:val="en-GB"/>
+        </w:rPr>
+        <w:t>_adaptation_cost_curve</w:t>
+      </w:r>
+      <w:proofErr w:type="spellEnd"/>
+      <w:r>
+        <w:rPr>
+          <w:rFonts w:ascii="Courier New" w:eastAsia="Times New Roman" w:hAnsi="Courier New" w:cs="Courier New"/>
+          <w:color w:val="000000"/>
+          <w:sz w:val="20"/>
+          <w:szCs w:val="20"/>
+          <w:lang w:val="en-GB"/>
+        </w:rPr>
+        <w:t>(</w:t>
+      </w:r>
+      <w:proofErr w:type="spellStart"/>
+      <w:r>
+        <w:rPr>
+          <w:rFonts w:ascii="Courier New" w:eastAsia="Times New Roman" w:hAnsi="Courier New" w:cs="Courier New"/>
+          <w:color w:val="000000"/>
+          <w:sz w:val="20"/>
+          <w:szCs w:val="20"/>
+          <w:lang w:val="en-GB"/>
+        </w:rPr>
+        <w:t>climada_measures_impact</w:t>
+      </w:r>
+      <w:proofErr w:type="spellEnd"/>
+      <w:r>
+        <w:rPr>
+          <w:rFonts w:ascii="Courier New" w:eastAsia="Times New Roman" w:hAnsi="Courier New" w:cs="Courier New"/>
+          <w:color w:val="000000"/>
+          <w:sz w:val="20"/>
+          <w:szCs w:val="20"/>
+          <w:lang w:val="en-GB"/>
+        </w:rPr>
+        <w:t>(</w:t>
+      </w:r>
+      <w:proofErr w:type="spellStart"/>
+      <w:r>
+        <w:rPr>
+          <w:rFonts w:ascii="Courier New" w:eastAsia="Times New Roman" w:hAnsi="Courier New" w:cs="Courier New"/>
+          <w:color w:val="000000"/>
+          <w:sz w:val="20"/>
+          <w:szCs w:val="20"/>
+          <w:lang w:val="en-GB"/>
+        </w:rPr>
+        <w:t>entity,hazard,</w:t>
       </w:r>
       <w:r>
         <w:rPr>
@@ -1674,7 +2098,18 @@
           <w:szCs w:val="20"/>
           <w:lang w:val="en-GB"/>
         </w:rPr>
-        <w:t>'no'</w:t>
+        <w:t>'no</w:t>
+      </w:r>
+      <w:proofErr w:type="spellEnd"/>
+      <w:r>
+        <w:rPr>
+          <w:rFonts w:ascii="Courier New" w:eastAsia="Times New Roman" w:hAnsi="Courier New" w:cs="Courier New"/>
+          <w:color w:val="A020F0"/>
+          <w:sz w:val="20"/>
+          <w:szCs w:val="20"/>
+          <w:lang w:val="en-GB"/>
+        </w:rPr>
+        <w:t>'</w:t>
       </w:r>
       <w:r>
         <w:rPr>
@@ -1721,12 +2156,39 @@
           <w:lang w:val="en-GB"/>
         </w:rPr>
       </w:pPr>
-      <w:r>
-        <w:rPr>
-          <w:rFonts w:ascii="Courier New" w:hAnsi="Courier New" w:cs="Courier New"/>
-          <w:lang w:val="en-GB"/>
-        </w:rPr>
-        <w:t>entity.measures.cost(4)=entity.measures.cost(4)*2; % reset</w:t>
+      <w:proofErr w:type="spellStart"/>
+      <w:proofErr w:type="gramStart"/>
+      <w:r>
+        <w:rPr>
+          <w:rFonts w:ascii="Courier New" w:hAnsi="Courier New" w:cs="Courier New"/>
+          <w:lang w:val="en-GB"/>
+        </w:rPr>
+        <w:t>entity.measures.cost</w:t>
+      </w:r>
+      <w:proofErr w:type="spellEnd"/>
+      <w:proofErr w:type="gramEnd"/>
+      <w:r>
+        <w:rPr>
+          <w:rFonts w:ascii="Courier New" w:hAnsi="Courier New" w:cs="Courier New"/>
+          <w:lang w:val="en-GB"/>
+        </w:rPr>
+        <w:t>(4)=</w:t>
+      </w:r>
+      <w:proofErr w:type="spellStart"/>
+      <w:r>
+        <w:rPr>
+          <w:rFonts w:ascii="Courier New" w:hAnsi="Courier New" w:cs="Courier New"/>
+          <w:lang w:val="en-GB"/>
+        </w:rPr>
+        <w:t>entity.measures.cost</w:t>
+      </w:r>
+      <w:proofErr w:type="spellEnd"/>
+      <w:r>
+        <w:rPr>
+          <w:rFonts w:ascii="Courier New" w:hAnsi="Courier New" w:cs="Courier New"/>
+          <w:lang w:val="en-GB"/>
+        </w:rPr>
+        <w:t>(4)*2; % reset</w:t>
       </w:r>
     </w:p>
     <w:p>
@@ -1739,6 +2201,8 @@
           <w:lang w:val="en-GB"/>
         </w:rPr>
       </w:pPr>
+      <w:proofErr w:type="spellStart"/>
+      <w:proofErr w:type="gramStart"/>
       <w:r>
         <w:rPr>
           <w:rFonts w:ascii="Courier New" w:hAnsi="Courier New" w:cs="Courier New"/>
@@ -1751,7 +2215,23 @@
           <w:rFonts w:ascii="Courier New" w:hAnsi="Courier New" w:cs="Courier New"/>
           <w:lang w:val="en-GB"/>
         </w:rPr>
-        <w:t>tity.measures.MDD_impact_a(4)=.85</w:t>
+        <w:t>tity.measures.MDD</w:t>
+      </w:r>
+      <w:proofErr w:type="gramEnd"/>
+      <w:r>
+        <w:rPr>
+          <w:rFonts w:ascii="Courier New" w:hAnsi="Courier New" w:cs="Courier New"/>
+          <w:lang w:val="en-GB"/>
+        </w:rPr>
+        <w:t>_impact_a</w:t>
+      </w:r>
+      <w:proofErr w:type="spellEnd"/>
+      <w:r>
+        <w:rPr>
+          <w:rFonts w:ascii="Courier New" w:hAnsi="Courier New" w:cs="Courier New"/>
+          <w:lang w:val="en-GB"/>
+        </w:rPr>
+        <w:t>(4)=.85</w:t>
       </w:r>
       <w:r>
         <w:rPr>
@@ -1800,13 +2280,23 @@
           <w:lang w:val="en-GB"/>
         </w:rPr>
       </w:pPr>
+      <w:proofErr w:type="gramStart"/>
       <w:r>
         <w:rPr>
           <w:rFonts w:ascii="Courier New" w:eastAsia="Times New Roman" w:hAnsi="Courier New" w:cs="Courier New"/>
           <w:color w:val="000000"/>
           <w:lang w:val="en-GB"/>
         </w:rPr>
-        <w:t>figure;</w:t>
+        <w:t>figure</w:t>
+      </w:r>
+      <w:proofErr w:type="gramEnd"/>
+      <w:r>
+        <w:rPr>
+          <w:rFonts w:ascii="Courier New" w:eastAsia="Times New Roman" w:hAnsi="Courier New" w:cs="Courier New"/>
+          <w:color w:val="000000"/>
+          <w:lang w:val="en-GB"/>
+        </w:rPr>
+        <w:t>;</w:t>
       </w:r>
     </w:p>
     <w:p>
@@ -1825,6 +2315,8 @@
           <w:lang w:val="en-GB"/>
         </w:rPr>
       </w:pPr>
+      <w:proofErr w:type="spellStart"/>
+      <w:proofErr w:type="gramStart"/>
       <w:r>
         <w:rPr>
           <w:rFonts w:ascii="Courier New" w:eastAsia="Times New Roman" w:hAnsi="Courier New" w:cs="Courier New"/>
@@ -1833,7 +2325,62 @@
           <w:szCs w:val="20"/>
           <w:lang w:val="en-GB"/>
         </w:rPr>
-        <w:t>climada_adaptation_cost_curve(climada_measures_impact(entity,hazard,</w:t>
+        <w:t>climada</w:t>
+      </w:r>
+      <w:proofErr w:type="gramEnd"/>
+      <w:r>
+        <w:rPr>
+          <w:rFonts w:ascii="Courier New" w:eastAsia="Times New Roman" w:hAnsi="Courier New" w:cs="Courier New"/>
+          <w:color w:val="000000"/>
+          <w:sz w:val="20"/>
+          <w:szCs w:val="20"/>
+          <w:lang w:val="en-GB"/>
+        </w:rPr>
+        <w:t>_adaptation_cost_curve</w:t>
+      </w:r>
+      <w:proofErr w:type="spellEnd"/>
+      <w:r>
+        <w:rPr>
+          <w:rFonts w:ascii="Courier New" w:eastAsia="Times New Roman" w:hAnsi="Courier New" w:cs="Courier New"/>
+          <w:color w:val="000000"/>
+          <w:sz w:val="20"/>
+          <w:szCs w:val="20"/>
+          <w:lang w:val="en-GB"/>
+        </w:rPr>
+        <w:t>(</w:t>
+      </w:r>
+      <w:proofErr w:type="spellStart"/>
+      <w:r>
+        <w:rPr>
+          <w:rFonts w:ascii="Courier New" w:eastAsia="Times New Roman" w:hAnsi="Courier New" w:cs="Courier New"/>
+          <w:color w:val="000000"/>
+          <w:sz w:val="20"/>
+          <w:szCs w:val="20"/>
+          <w:lang w:val="en-GB"/>
+        </w:rPr>
+        <w:t>climada_measures_impact</w:t>
+      </w:r>
+      <w:proofErr w:type="spellEnd"/>
+      <w:r>
+        <w:rPr>
+          <w:rFonts w:ascii="Courier New" w:eastAsia="Times New Roman" w:hAnsi="Courier New" w:cs="Courier New"/>
+          <w:color w:val="000000"/>
+          <w:sz w:val="20"/>
+          <w:szCs w:val="20"/>
+          <w:lang w:val="en-GB"/>
+        </w:rPr>
+        <w:t>(</w:t>
+      </w:r>
+      <w:proofErr w:type="spellStart"/>
+      <w:r>
+        <w:rPr>
+          <w:rFonts w:ascii="Courier New" w:eastAsia="Times New Roman" w:hAnsi="Courier New" w:cs="Courier New"/>
+          <w:color w:val="000000"/>
+          <w:sz w:val="20"/>
+          <w:szCs w:val="20"/>
+          <w:lang w:val="en-GB"/>
+        </w:rPr>
+        <w:t>entity,hazard,</w:t>
       </w:r>
       <w:r>
         <w:rPr>
@@ -1843,7 +2390,18 @@
           <w:szCs w:val="20"/>
           <w:lang w:val="en-GB"/>
         </w:rPr>
-        <w:t>'no'</w:t>
+        <w:t>'no</w:t>
+      </w:r>
+      <w:proofErr w:type="spellEnd"/>
+      <w:r>
+        <w:rPr>
+          <w:rFonts w:ascii="Courier New" w:eastAsia="Times New Roman" w:hAnsi="Courier New" w:cs="Courier New"/>
+          <w:color w:val="A020F0"/>
+          <w:sz w:val="20"/>
+          <w:szCs w:val="20"/>
+          <w:lang w:val="en-GB"/>
+        </w:rPr>
+        <w:t>'</w:t>
       </w:r>
       <w:r>
         <w:rPr>
@@ -1894,6 +2452,7 @@
         </w:rPr>
         <w:t xml:space="preserve">scount rate, see </w:t>
       </w:r>
+      <w:proofErr w:type="spellStart"/>
       <w:r>
         <w:rPr>
           <w:rFonts w:ascii="Courier New" w:hAnsi="Courier New" w:cs="Courier New"/>
@@ -1901,6 +2460,7 @@
         </w:rPr>
         <w:t>entity.discount.discount_rate</w:t>
       </w:r>
+      <w:proofErr w:type="spellEnd"/>
       <w:r>
         <w:rPr>
           <w:rFonts w:ascii="Arial" w:hAnsi="Arial"/>
@@ -1979,6 +2539,7 @@
           <w:lang w:val="en-GB"/>
         </w:rPr>
       </w:pPr>
+      <w:proofErr w:type="gramStart"/>
       <w:r>
         <w:rPr>
           <w:rFonts w:ascii="Courier New" w:hAnsi="Courier New" w:cs="Courier New"/>
@@ -1986,8 +2547,99 @@
           <w:szCs w:val="20"/>
           <w:lang w:val="en-GB"/>
         </w:rPr>
-        <w:t>load([pwd filesep 'data' filesep 'entities' filesep '</w:t>
-      </w:r>
+        <w:t>load</w:t>
+      </w:r>
+      <w:proofErr w:type="gramEnd"/>
+      <w:r>
+        <w:rPr>
+          <w:rFonts w:ascii="Courier New" w:hAnsi="Courier New" w:cs="Courier New"/>
+          <w:sz w:val="20"/>
+          <w:szCs w:val="20"/>
+          <w:lang w:val="en-GB"/>
+        </w:rPr>
+        <w:t>([</w:t>
+      </w:r>
+      <w:proofErr w:type="spellStart"/>
+      <w:r>
+        <w:rPr>
+          <w:rFonts w:ascii="Courier New" w:hAnsi="Courier New" w:cs="Courier New"/>
+          <w:sz w:val="20"/>
+          <w:szCs w:val="20"/>
+          <w:lang w:val="en-GB"/>
+        </w:rPr>
+        <w:t>pwd</w:t>
+      </w:r>
+      <w:proofErr w:type="spellEnd"/>
+      <w:r>
+        <w:rPr>
+          <w:rFonts w:ascii="Courier New" w:hAnsi="Courier New" w:cs="Courier New"/>
+          <w:sz w:val="20"/>
+          <w:szCs w:val="20"/>
+          <w:lang w:val="en-GB"/>
+        </w:rPr>
+        <w:t xml:space="preserve"> </w:t>
+      </w:r>
+      <w:proofErr w:type="spellStart"/>
+      <w:r>
+        <w:rPr>
+          <w:rFonts w:ascii="Courier New" w:hAnsi="Courier New" w:cs="Courier New"/>
+          <w:sz w:val="20"/>
+          <w:szCs w:val="20"/>
+          <w:lang w:val="en-GB"/>
+        </w:rPr>
+        <w:t>filesep</w:t>
+      </w:r>
+      <w:proofErr w:type="spellEnd"/>
+      <w:r>
+        <w:rPr>
+          <w:rFonts w:ascii="Courier New" w:hAnsi="Courier New" w:cs="Courier New"/>
+          <w:sz w:val="20"/>
+          <w:szCs w:val="20"/>
+          <w:lang w:val="en-GB"/>
+        </w:rPr>
+        <w:t xml:space="preserve"> 'data' </w:t>
+      </w:r>
+      <w:proofErr w:type="spellStart"/>
+      <w:r>
+        <w:rPr>
+          <w:rFonts w:ascii="Courier New" w:hAnsi="Courier New" w:cs="Courier New"/>
+          <w:sz w:val="20"/>
+          <w:szCs w:val="20"/>
+          <w:lang w:val="en-GB"/>
+        </w:rPr>
+        <w:t>filesep</w:t>
+      </w:r>
+      <w:proofErr w:type="spellEnd"/>
+      <w:r>
+        <w:rPr>
+          <w:rFonts w:ascii="Courier New" w:hAnsi="Courier New" w:cs="Courier New"/>
+          <w:sz w:val="20"/>
+          <w:szCs w:val="20"/>
+          <w:lang w:val="en-GB"/>
+        </w:rPr>
+        <w:t xml:space="preserve"> 'entities' </w:t>
+      </w:r>
+      <w:proofErr w:type="spellStart"/>
+      <w:r>
+        <w:rPr>
+          <w:rFonts w:ascii="Courier New" w:hAnsi="Courier New" w:cs="Courier New"/>
+          <w:sz w:val="20"/>
+          <w:szCs w:val="20"/>
+          <w:lang w:val="en-GB"/>
+        </w:rPr>
+        <w:t>filesep</w:t>
+      </w:r>
+      <w:proofErr w:type="spellEnd"/>
+      <w:r>
+        <w:rPr>
+          <w:rFonts w:ascii="Courier New" w:hAnsi="Courier New" w:cs="Courier New"/>
+          <w:sz w:val="20"/>
+          <w:szCs w:val="20"/>
+          <w:lang w:val="en-GB"/>
+        </w:rPr>
+        <w:t xml:space="preserve"> '</w:t>
+      </w:r>
+      <w:proofErr w:type="spellStart"/>
       <w:r>
         <w:rPr>
           <w:rFonts w:ascii="Courier New" w:hAnsi="Courier New" w:cs="Courier New"/>
@@ -1998,6 +2650,7 @@
         </w:rPr>
         <w:t>demo_today.mat</w:t>
       </w:r>
+      <w:proofErr w:type="spellEnd"/>
       <w:r>
         <w:rPr>
           <w:rFonts w:ascii="Courier New" w:hAnsi="Courier New" w:cs="Courier New"/>
@@ -2025,6 +2678,7 @@
           <w:lang w:val="en-GB"/>
         </w:rPr>
       </w:pPr>
+      <w:proofErr w:type="gramStart"/>
       <w:r>
         <w:rPr>
           <w:rFonts w:ascii="Courier New" w:hAnsi="Courier New" w:cs="Courier New"/>
@@ -2032,8 +2686,9 @@
           <w:szCs w:val="20"/>
           <w:lang w:val="en-GB"/>
         </w:rPr>
-        <w:t>load([pwd filesep 'data' filesep 'hazards' filesep '</w:t>
-      </w:r>
+        <w:t>load</w:t>
+      </w:r>
+      <w:proofErr w:type="gramEnd"/>
       <w:r>
         <w:rPr>
           <w:rFonts w:ascii="Courier New" w:hAnsi="Courier New" w:cs="Courier New"/>
@@ -2041,7 +2696,97 @@
           <w:szCs w:val="20"/>
           <w:lang w:val="en-GB"/>
         </w:rPr>
-        <w:t xml:space="preserve"> TCNA_today_small</w:t>
+        <w:t>([</w:t>
+      </w:r>
+      <w:proofErr w:type="spellStart"/>
+      <w:r>
+        <w:rPr>
+          <w:rFonts w:ascii="Courier New" w:hAnsi="Courier New" w:cs="Courier New"/>
+          <w:sz w:val="20"/>
+          <w:szCs w:val="20"/>
+          <w:lang w:val="en-GB"/>
+        </w:rPr>
+        <w:t>pwd</w:t>
+      </w:r>
+      <w:proofErr w:type="spellEnd"/>
+      <w:r>
+        <w:rPr>
+          <w:rFonts w:ascii="Courier New" w:hAnsi="Courier New" w:cs="Courier New"/>
+          <w:sz w:val="20"/>
+          <w:szCs w:val="20"/>
+          <w:lang w:val="en-GB"/>
+        </w:rPr>
+        <w:t xml:space="preserve"> </w:t>
+      </w:r>
+      <w:proofErr w:type="spellStart"/>
+      <w:r>
+        <w:rPr>
+          <w:rFonts w:ascii="Courier New" w:hAnsi="Courier New" w:cs="Courier New"/>
+          <w:sz w:val="20"/>
+          <w:szCs w:val="20"/>
+          <w:lang w:val="en-GB"/>
+        </w:rPr>
+        <w:t>filesep</w:t>
+      </w:r>
+      <w:proofErr w:type="spellEnd"/>
+      <w:r>
+        <w:rPr>
+          <w:rFonts w:ascii="Courier New" w:hAnsi="Courier New" w:cs="Courier New"/>
+          <w:sz w:val="20"/>
+          <w:szCs w:val="20"/>
+          <w:lang w:val="en-GB"/>
+        </w:rPr>
+        <w:t xml:space="preserve"> 'data' </w:t>
+      </w:r>
+      <w:proofErr w:type="spellStart"/>
+      <w:r>
+        <w:rPr>
+          <w:rFonts w:ascii="Courier New" w:hAnsi="Courier New" w:cs="Courier New"/>
+          <w:sz w:val="20"/>
+          <w:szCs w:val="20"/>
+          <w:lang w:val="en-GB"/>
+        </w:rPr>
+        <w:t>filesep</w:t>
+      </w:r>
+      <w:proofErr w:type="spellEnd"/>
+      <w:r>
+        <w:rPr>
+          <w:rFonts w:ascii="Courier New" w:hAnsi="Courier New" w:cs="Courier New"/>
+          <w:sz w:val="20"/>
+          <w:szCs w:val="20"/>
+          <w:lang w:val="en-GB"/>
+        </w:rPr>
+        <w:t xml:space="preserve"> 'hazards' </w:t>
+      </w:r>
+      <w:proofErr w:type="spellStart"/>
+      <w:r>
+        <w:rPr>
+          <w:rFonts w:ascii="Courier New" w:hAnsi="Courier New" w:cs="Courier New"/>
+          <w:sz w:val="20"/>
+          <w:szCs w:val="20"/>
+          <w:lang w:val="en-GB"/>
+        </w:rPr>
+        <w:t>filesep</w:t>
+      </w:r>
+      <w:proofErr w:type="spellEnd"/>
+      <w:r>
+        <w:rPr>
+          <w:rFonts w:ascii="Courier New" w:hAnsi="Courier New" w:cs="Courier New"/>
+          <w:sz w:val="20"/>
+          <w:szCs w:val="20"/>
+          <w:lang w:val="en-GB"/>
+        </w:rPr>
+        <w:t xml:space="preserve"> '</w:t>
+      </w:r>
+      <w:proofErr w:type="spellStart"/>
+      <w:r>
+        <w:rPr>
+          <w:rFonts w:ascii="Courier New" w:hAnsi="Courier New" w:cs="Courier New"/>
+          <w:sz w:val="20"/>
+          <w:szCs w:val="20"/>
+          <w:lang w:val="en-GB"/>
+        </w:rPr>
+        <w:t>TCNA_today_small</w:t>
       </w:r>
       <w:r>
         <w:rPr>
@@ -2053,6 +2798,7 @@
         </w:rPr>
         <w:t>.mat</w:t>
       </w:r>
+      <w:proofErr w:type="spellEnd"/>
       <w:r>
         <w:rPr>
           <w:rFonts w:ascii="Courier New" w:hAnsi="Courier New" w:cs="Courier New"/>
@@ -2110,7 +2856,48 @@
           <w:rFonts w:ascii="Courier New" w:hAnsi="Courier New" w:cs="Courier New"/>
           <w:lang w:val="en-GB"/>
         </w:rPr>
-        <w:t>EDS=climada_EDS_calc(entity,hazard)</w:t>
+        <w:t>EDS=</w:t>
+      </w:r>
+      <w:proofErr w:type="spellStart"/>
+      <w:r>
+        <w:rPr>
+          <w:rFonts w:ascii="Courier New" w:hAnsi="Courier New" w:cs="Courier New"/>
+          <w:lang w:val="en-GB"/>
+        </w:rPr>
+        <w:t>climada_EDS_</w:t>
+      </w:r>
+      <w:proofErr w:type="gramStart"/>
+      <w:r>
+        <w:rPr>
+          <w:rFonts w:ascii="Courier New" w:hAnsi="Courier New" w:cs="Courier New"/>
+          <w:lang w:val="en-GB"/>
+        </w:rPr>
+        <w:t>calc</w:t>
+      </w:r>
+      <w:proofErr w:type="spellEnd"/>
+      <w:r>
+        <w:rPr>
+          <w:rFonts w:ascii="Courier New" w:hAnsi="Courier New" w:cs="Courier New"/>
+          <w:lang w:val="en-GB"/>
+        </w:rPr>
+        <w:t>(</w:t>
+      </w:r>
+      <w:proofErr w:type="spellStart"/>
+      <w:proofErr w:type="gramEnd"/>
+      <w:r>
+        <w:rPr>
+          <w:rFonts w:ascii="Courier New" w:hAnsi="Courier New" w:cs="Courier New"/>
+          <w:lang w:val="en-GB"/>
+        </w:rPr>
+        <w:t>entity,hazard</w:t>
+      </w:r>
+      <w:proofErr w:type="spellEnd"/>
+      <w:r>
+        <w:rPr>
+          <w:rFonts w:ascii="Courier New" w:hAnsi="Courier New" w:cs="Courier New"/>
+          <w:lang w:val="en-GB"/>
+        </w:rPr>
+        <w:t>)</w:t>
       </w:r>
       <w:r>
         <w:rPr>
@@ -2125,7 +2912,23 @@
           <w:lang w:val="en-GB"/>
         </w:rPr>
         <w:br/>
-        <w:t>figure; climada_EDS_DFC(EDS)</w:t>
+        <w:t xml:space="preserve">figure; </w:t>
+      </w:r>
+      <w:proofErr w:type="spellStart"/>
+      <w:r>
+        <w:rPr>
+          <w:rFonts w:ascii="Courier New" w:hAnsi="Courier New" w:cs="Courier New"/>
+          <w:lang w:val="en-GB"/>
+        </w:rPr>
+        <w:t>climada_EDS_DFC</w:t>
+      </w:r>
+      <w:proofErr w:type="spellEnd"/>
+      <w:r>
+        <w:rPr>
+          <w:rFonts w:ascii="Courier New" w:hAnsi="Courier New" w:cs="Courier New"/>
+          <w:lang w:val="en-GB"/>
+        </w:rPr>
+        <w:t>(EDS)</w:t>
       </w:r>
       <w:r>
         <w:rPr>
@@ -2166,6 +2969,7 @@
         </w:rPr>
         <w:t xml:space="preserve">Create the climate change impact hazard event set (see </w:t>
       </w:r>
+      <w:proofErr w:type="spellStart"/>
       <w:r>
         <w:rPr>
           <w:rFonts w:ascii="Courier" w:hAnsi="Courier"/>
@@ -2173,6 +2977,7 @@
         </w:rPr>
         <w:t>climada_tc_hazard_clim_scen</w:t>
       </w:r>
+      <w:proofErr w:type="spellEnd"/>
       <w:r>
         <w:rPr>
           <w:rFonts w:ascii="Arial" w:hAnsi="Arial"/>
@@ -2233,6 +3038,7 @@
         </w:rPr>
         <w:t>. For example an increase in frequency (</w:t>
       </w:r>
+      <w:proofErr w:type="spellStart"/>
       <w:r>
         <w:rPr>
           <w:rFonts w:ascii="Courier New" w:hAnsi="Courier New" w:cs="Courier New"/>
@@ -2240,6 +3046,7 @@
         </w:rPr>
         <w:t>f_screw</w:t>
       </w:r>
+      <w:proofErr w:type="spellEnd"/>
       <w:r>
         <w:rPr>
           <w:rFonts w:ascii="Arial" w:hAnsi="Arial"/>
@@ -2247,6 +3054,7 @@
         </w:rPr>
         <w:t>) of 10% and a 3% increase (</w:t>
       </w:r>
+      <w:proofErr w:type="spellStart"/>
       <w:r>
         <w:rPr>
           <w:rFonts w:ascii="Courier New" w:hAnsi="Courier New" w:cs="Courier New"/>
@@ -2254,12 +3062,21 @@
         </w:rPr>
         <w:t>i_screw</w:t>
       </w:r>
-      <w:r>
-        <w:rPr>
-          <w:rFonts w:ascii="Arial" w:hAnsi="Arial"/>
-          <w:lang w:val="en-GB"/>
-        </w:rPr>
-        <w:t>) in wind speed for all SS3 and stronger storms</w:t>
+      <w:proofErr w:type="spellEnd"/>
+      <w:r>
+        <w:rPr>
+          <w:rFonts w:ascii="Arial" w:hAnsi="Arial"/>
+          <w:lang w:val="en-GB"/>
+        </w:rPr>
+        <w:t xml:space="preserve">) in wind speed </w:t>
+      </w:r>
+      <w:r>
+        <w:rPr>
+          <w:rFonts w:ascii="Arial" w:hAnsi="Arial"/>
+          <w:lang w:val="en-GB"/>
+        </w:rPr>
+        <w:lastRenderedPageBreak/>
+        <w:t>for all SS3 and stronger storms</w:t>
       </w:r>
       <w:r>
         <w:rPr>
@@ -2283,6 +3100,7 @@
         </w:rPr>
         <w:t xml:space="preserve">, enter (set reasonable values for </w:t>
       </w:r>
+      <w:proofErr w:type="spellStart"/>
       <w:r>
         <w:rPr>
           <w:rFonts w:ascii="Courier New" w:hAnsi="Courier New" w:cs="Courier New"/>
@@ -2291,6 +3109,7 @@
         </w:rPr>
         <w:t>f_screw</w:t>
       </w:r>
+      <w:proofErr w:type="spellEnd"/>
       <w:r>
         <w:rPr>
           <w:rFonts w:ascii="Arial" w:hAnsi="Arial"/>
@@ -2298,6 +3117,7 @@
         </w:rPr>
         <w:t xml:space="preserve"> and </w:t>
       </w:r>
+      <w:proofErr w:type="spellStart"/>
       <w:r>
         <w:rPr>
           <w:rFonts w:ascii="Courier New" w:hAnsi="Courier New" w:cs="Courier New"/>
@@ -2306,6 +3126,7 @@
         </w:rPr>
         <w:t>i_screw</w:t>
       </w:r>
+      <w:proofErr w:type="spellEnd"/>
       <w:r>
         <w:rPr>
           <w:rFonts w:ascii="Courier" w:hAnsi="Courier"/>
@@ -2322,6 +3143,7 @@
         </w:rPr>
         <w:t xml:space="preserve">and enter </w:t>
       </w:r>
+      <w:proofErr w:type="spellStart"/>
       <w:r>
         <w:rPr>
           <w:rFonts w:ascii="Arial" w:hAnsi="Arial"/>
@@ -2331,6 +3153,7 @@
         </w:rPr>
         <w:t>atl_prob_clim.mat</w:t>
       </w:r>
+      <w:proofErr w:type="spellEnd"/>
       <w:r>
         <w:rPr>
           <w:rFonts w:ascii="Arial" w:hAnsi="Arial"/>
@@ -2363,13 +3186,55 @@
         </w:rPr>
         <w:br/>
       </w:r>
-      <w:r>
-        <w:rPr>
-          <w:rFonts w:ascii="Courier New" w:hAnsi="Courier New" w:cs="Courier New"/>
-          <w:lang w:val="en-GB"/>
-        </w:rPr>
-        <w:t>hazard_CC=climada_tc_hazard_clim_scen(hazard,[],</w:t>
-      </w:r>
+      <w:proofErr w:type="spellStart"/>
+      <w:r>
+        <w:rPr>
+          <w:rFonts w:ascii="Courier New" w:hAnsi="Courier New" w:cs="Courier New"/>
+          <w:lang w:val="en-GB"/>
+        </w:rPr>
+        <w:t>hazard_CC</w:t>
+      </w:r>
+      <w:proofErr w:type="spellEnd"/>
+      <w:r>
+        <w:rPr>
+          <w:rFonts w:ascii="Courier New" w:hAnsi="Courier New" w:cs="Courier New"/>
+          <w:lang w:val="en-GB"/>
+        </w:rPr>
+        <w:t>=</w:t>
+      </w:r>
+      <w:proofErr w:type="spellStart"/>
+      <w:r>
+        <w:rPr>
+          <w:rFonts w:ascii="Courier New" w:hAnsi="Courier New" w:cs="Courier New"/>
+          <w:lang w:val="en-GB"/>
+        </w:rPr>
+        <w:t>climada_tc_hazard_clim_</w:t>
+      </w:r>
+      <w:proofErr w:type="gramStart"/>
+      <w:r>
+        <w:rPr>
+          <w:rFonts w:ascii="Courier New" w:hAnsi="Courier New" w:cs="Courier New"/>
+          <w:lang w:val="en-GB"/>
+        </w:rPr>
+        <w:t>scen</w:t>
+      </w:r>
+      <w:proofErr w:type="spellEnd"/>
+      <w:r>
+        <w:rPr>
+          <w:rFonts w:ascii="Courier New" w:hAnsi="Courier New" w:cs="Courier New"/>
+          <w:lang w:val="en-GB"/>
+        </w:rPr>
+        <w:t>(</w:t>
+      </w:r>
+      <w:proofErr w:type="gramEnd"/>
+      <w:r>
+        <w:rPr>
+          <w:rFonts w:ascii="Courier New" w:hAnsi="Courier New" w:cs="Courier New"/>
+          <w:lang w:val="en-GB"/>
+        </w:rPr>
+        <w:t>hazard,[],</w:t>
+      </w:r>
+      <w:proofErr w:type="spellStart"/>
       <w:r>
         <w:rPr>
           <w:rFonts w:ascii="Courier New" w:hAnsi="Courier New" w:cs="Courier New"/>
@@ -2393,6 +3258,7 @@
         </w:rPr>
         <w:t>i_screw</w:t>
       </w:r>
+      <w:proofErr w:type="spellEnd"/>
       <w:r>
         <w:rPr>
           <w:rFonts w:ascii="Courier New" w:hAnsi="Courier New" w:cs="Courier New"/>
@@ -2440,7 +3306,48 @@
           <w:rFonts w:ascii="Courier New" w:hAnsi="Courier New" w:cs="Courier New"/>
           <w:lang w:val="en-GB"/>
         </w:rPr>
-        <w:t>EDS_CC=climada_EDS_calc(entity,hazard_CC)</w:t>
+        <w:t>EDS_CC=</w:t>
+      </w:r>
+      <w:proofErr w:type="spellStart"/>
+      <w:r>
+        <w:rPr>
+          <w:rFonts w:ascii="Courier New" w:hAnsi="Courier New" w:cs="Courier New"/>
+          <w:lang w:val="en-GB"/>
+        </w:rPr>
+        <w:t>climada_EDS_</w:t>
+      </w:r>
+      <w:proofErr w:type="gramStart"/>
+      <w:r>
+        <w:rPr>
+          <w:rFonts w:ascii="Courier New" w:hAnsi="Courier New" w:cs="Courier New"/>
+          <w:lang w:val="en-GB"/>
+        </w:rPr>
+        <w:t>calc</w:t>
+      </w:r>
+      <w:proofErr w:type="spellEnd"/>
+      <w:r>
+        <w:rPr>
+          <w:rFonts w:ascii="Courier New" w:hAnsi="Courier New" w:cs="Courier New"/>
+          <w:lang w:val="en-GB"/>
+        </w:rPr>
+        <w:t>(</w:t>
+      </w:r>
+      <w:proofErr w:type="spellStart"/>
+      <w:proofErr w:type="gramEnd"/>
+      <w:r>
+        <w:rPr>
+          <w:rFonts w:ascii="Courier New" w:hAnsi="Courier New" w:cs="Courier New"/>
+          <w:lang w:val="en-GB"/>
+        </w:rPr>
+        <w:t>entity,hazard_CC</w:t>
+      </w:r>
+      <w:proofErr w:type="spellEnd"/>
+      <w:r>
+        <w:rPr>
+          <w:rFonts w:ascii="Courier New" w:hAnsi="Courier New" w:cs="Courier New"/>
+          <w:lang w:val="en-GB"/>
+        </w:rPr>
+        <w:t>)</w:t>
       </w:r>
       <w:r>
         <w:rPr>
@@ -2462,7 +3369,23 @@
           <w:rFonts w:ascii="Courier New" w:hAnsi="Courier New" w:cs="Courier New"/>
           <w:lang w:val="en-GB"/>
         </w:rPr>
-        <w:t>figure; climada_EDS_DFC(EDS,EDS_CC</w:t>
+        <w:t xml:space="preserve">figure; </w:t>
+      </w:r>
+      <w:proofErr w:type="spellStart"/>
+      <w:r>
+        <w:rPr>
+          <w:rFonts w:ascii="Courier New" w:hAnsi="Courier New" w:cs="Courier New"/>
+          <w:lang w:val="en-GB"/>
+        </w:rPr>
+        <w:t>climada_EDS_DFC</w:t>
+      </w:r>
+      <w:proofErr w:type="spellEnd"/>
+      <w:r>
+        <w:rPr>
+          <w:rFonts w:ascii="Courier New" w:hAnsi="Courier New" w:cs="Courier New"/>
+          <w:lang w:val="en-GB"/>
+        </w:rPr>
+        <w:t>(EDS,EDS_CC</w:t>
       </w:r>
       <w:r>
         <w:rPr>
@@ -2496,7 +3419,23 @@
           <w:rFonts w:ascii="Arial" w:hAnsi="Arial"/>
           <w:lang w:val="en-GB"/>
         </w:rPr>
-        <w:t>Create the economic growth scenario (edit entity.assets.Value or tab assets in the Excel)</w:t>
+        <w:t xml:space="preserve">Create the economic growth scenario (edit </w:t>
+      </w:r>
+      <w:proofErr w:type="spellStart"/>
+      <w:r>
+        <w:rPr>
+          <w:rFonts w:ascii="Arial" w:hAnsi="Arial"/>
+          <w:lang w:val="en-GB"/>
+        </w:rPr>
+        <w:t>entity.assets.Value</w:t>
+      </w:r>
+      <w:proofErr w:type="spellEnd"/>
+      <w:r>
+        <w:rPr>
+          <w:rFonts w:ascii="Arial" w:hAnsi="Arial"/>
+          <w:lang w:val="en-GB"/>
+        </w:rPr>
+        <w:t xml:space="preserve"> or tab assets in the Excel)</w:t>
       </w:r>
     </w:p>
     <w:p>
@@ -2516,15 +3455,23 @@
           <w:rFonts w:ascii="Arial" w:hAnsi="Arial"/>
           <w:lang w:val="en-GB"/>
         </w:rPr>
-        <w:lastRenderedPageBreak/>
         <w:t>In order to account for the total risk in our calculations, we have to consider the economic growth in the assets as well; in addition to the expected climate changes expressed in the climate scenarios. (</w:t>
       </w:r>
-      <w:r>
-        <w:rPr>
-          <w:rFonts w:ascii="Arial" w:hAnsi="Arial"/>
-          <w:lang w:val="en-GB"/>
-        </w:rPr>
-        <w:t xml:space="preserve">climada </w:t>
+      <w:proofErr w:type="gramStart"/>
+      <w:r>
+        <w:rPr>
+          <w:rFonts w:ascii="Arial" w:hAnsi="Arial"/>
+          <w:lang w:val="en-GB"/>
+        </w:rPr>
+        <w:t>climada</w:t>
+      </w:r>
+      <w:proofErr w:type="gramEnd"/>
+      <w:r>
+        <w:rPr>
+          <w:rFonts w:ascii="Arial" w:hAnsi="Arial"/>
+          <w:lang w:val="en-GB"/>
+        </w:rPr>
+        <w:t xml:space="preserve"> </w:t>
       </w:r>
       <w:r>
         <w:rPr>
@@ -2649,12 +3596,30 @@
           <w:lang w:val="en-GB"/>
         </w:rPr>
       </w:pPr>
-      <w:r>
-        <w:rPr>
-          <w:rFonts w:ascii="Courier New" w:hAnsi="Courier New" w:cs="Courier New"/>
-          <w:lang w:val="en-GB"/>
-        </w:rPr>
-        <w:t>entity_future=entity</w:t>
+      <w:proofErr w:type="spellStart"/>
+      <w:proofErr w:type="gramStart"/>
+      <w:r>
+        <w:rPr>
+          <w:rFonts w:ascii="Courier New" w:hAnsi="Courier New" w:cs="Courier New"/>
+          <w:lang w:val="en-GB"/>
+        </w:rPr>
+        <w:t>entity</w:t>
+      </w:r>
+      <w:proofErr w:type="gramEnd"/>
+      <w:r>
+        <w:rPr>
+          <w:rFonts w:ascii="Courier New" w:hAnsi="Courier New" w:cs="Courier New"/>
+          <w:lang w:val="en-GB"/>
+        </w:rPr>
+        <w:t>_future</w:t>
+      </w:r>
+      <w:proofErr w:type="spellEnd"/>
+      <w:r>
+        <w:rPr>
+          <w:rFonts w:ascii="Courier New" w:hAnsi="Courier New" w:cs="Courier New"/>
+          <w:lang w:val="en-GB"/>
+        </w:rPr>
+        <w:t>=entity</w:t>
       </w:r>
       <w:r>
         <w:rPr>
@@ -2677,20 +3642,31 @@
         </w:rPr>
         <w:br/>
       </w:r>
+      <w:proofErr w:type="spellStart"/>
       <w:r>
         <w:rPr>
           <w:rFonts w:ascii="Courier New" w:hAnsi="Courier New" w:cs="Courier New"/>
           <w:sz w:val="18"/>
           <w:lang w:val="en-GB"/>
         </w:rPr>
-        <w:t>entity_future.assets.Value=</w:t>
-      </w:r>
+        <w:t>entity_future.assets.Value</w:t>
+      </w:r>
+      <w:proofErr w:type="spellEnd"/>
       <w:r>
         <w:rPr>
           <w:rFonts w:ascii="Courier New" w:hAnsi="Courier New" w:cs="Courier New"/>
           <w:sz w:val="18"/>
           <w:lang w:val="en-GB"/>
         </w:rPr>
+        <w:t>=</w:t>
+      </w:r>
+      <w:proofErr w:type="spellStart"/>
+      <w:r>
+        <w:rPr>
+          <w:rFonts w:ascii="Courier New" w:hAnsi="Courier New" w:cs="Courier New"/>
+          <w:sz w:val="18"/>
+          <w:lang w:val="en-GB"/>
+        </w:rPr>
         <w:t>e</w:t>
       </w:r>
       <w:r>
@@ -2699,14 +3675,23 @@
           <w:sz w:val="18"/>
           <w:lang w:val="en-GB"/>
         </w:rPr>
-        <w:t>ntity_future.assets.Value*1.51</w:t>
-      </w:r>
+        <w:t>ntity_future.assets.Value</w:t>
+      </w:r>
+      <w:proofErr w:type="spellEnd"/>
       <w:r>
         <w:rPr>
           <w:rFonts w:ascii="Courier New" w:hAnsi="Courier New" w:cs="Courier New"/>
           <w:sz w:val="18"/>
           <w:lang w:val="en-GB"/>
         </w:rPr>
+        <w:t>*1.51</w:t>
+      </w:r>
+      <w:r>
+        <w:rPr>
+          <w:rFonts w:ascii="Courier New" w:hAnsi="Courier New" w:cs="Courier New"/>
+          <w:sz w:val="18"/>
+          <w:lang w:val="en-GB"/>
+        </w:rPr>
         <w:t>; % inflate</w:t>
       </w:r>
       <w:r>
@@ -2716,7 +3701,42 @@
           <w:lang w:val="en-GB"/>
         </w:rPr>
         <w:br/>
-        <w:t xml:space="preserve">entity_future.assets.Cover=entity_future.assets.Value; % </w:t>
+      </w:r>
+      <w:proofErr w:type="spellStart"/>
+      <w:r>
+        <w:rPr>
+          <w:rFonts w:ascii="Courier New" w:hAnsi="Courier New" w:cs="Courier New"/>
+          <w:sz w:val="18"/>
+          <w:lang w:val="en-GB"/>
+        </w:rPr>
+        <w:t>entity_future.assets.Cover</w:t>
+      </w:r>
+      <w:proofErr w:type="spellEnd"/>
+      <w:r>
+        <w:rPr>
+          <w:rFonts w:ascii="Courier New" w:hAnsi="Courier New" w:cs="Courier New"/>
+          <w:sz w:val="18"/>
+          <w:lang w:val="en-GB"/>
+        </w:rPr>
+        <w:t>=</w:t>
+      </w:r>
+      <w:proofErr w:type="spellStart"/>
+      <w:r>
+        <w:rPr>
+          <w:rFonts w:ascii="Courier New" w:hAnsi="Courier New" w:cs="Courier New"/>
+          <w:sz w:val="18"/>
+          <w:lang w:val="en-GB"/>
+        </w:rPr>
+        <w:t>entity_future.assets.Value</w:t>
+      </w:r>
+      <w:proofErr w:type="spellEnd"/>
+      <w:r>
+        <w:rPr>
+          <w:rFonts w:ascii="Courier New" w:hAnsi="Courier New" w:cs="Courier New"/>
+          <w:sz w:val="18"/>
+          <w:lang w:val="en-GB"/>
+        </w:rPr>
+        <w:t xml:space="preserve">; % </w:t>
       </w:r>
       <w:r>
         <w:rPr>
@@ -2789,6 +3809,7 @@
         </w:rPr>
         <w:br/>
       </w:r>
+      <w:proofErr w:type="gramStart"/>
       <w:r>
         <w:rPr>
           <w:rFonts w:ascii="Courier New" w:hAnsi="Courier New" w:cs="Courier New"/>
@@ -2796,8 +3817,99 @@
           <w:szCs w:val="16"/>
           <w:lang w:val="en-GB"/>
         </w:rPr>
-        <w:t>save([pwd filesep 'data' filesep 'entities' filesep '</w:t>
-      </w:r>
+        <w:t>save(</w:t>
+      </w:r>
+      <w:proofErr w:type="gramEnd"/>
+      <w:r>
+        <w:rPr>
+          <w:rFonts w:ascii="Courier New" w:hAnsi="Courier New" w:cs="Courier New"/>
+          <w:sz w:val="16"/>
+          <w:szCs w:val="16"/>
+          <w:lang w:val="en-GB"/>
+        </w:rPr>
+        <w:t>[</w:t>
+      </w:r>
+      <w:proofErr w:type="spellStart"/>
+      <w:r>
+        <w:rPr>
+          <w:rFonts w:ascii="Courier New" w:hAnsi="Courier New" w:cs="Courier New"/>
+          <w:sz w:val="16"/>
+          <w:szCs w:val="16"/>
+          <w:lang w:val="en-GB"/>
+        </w:rPr>
+        <w:t>pwd</w:t>
+      </w:r>
+      <w:proofErr w:type="spellEnd"/>
+      <w:r>
+        <w:rPr>
+          <w:rFonts w:ascii="Courier New" w:hAnsi="Courier New" w:cs="Courier New"/>
+          <w:sz w:val="16"/>
+          <w:szCs w:val="16"/>
+          <w:lang w:val="en-GB"/>
+        </w:rPr>
+        <w:t xml:space="preserve"> </w:t>
+      </w:r>
+      <w:proofErr w:type="spellStart"/>
+      <w:r>
+        <w:rPr>
+          <w:rFonts w:ascii="Courier New" w:hAnsi="Courier New" w:cs="Courier New"/>
+          <w:sz w:val="16"/>
+          <w:szCs w:val="16"/>
+          <w:lang w:val="en-GB"/>
+        </w:rPr>
+        <w:t>filesep</w:t>
+      </w:r>
+      <w:proofErr w:type="spellEnd"/>
+      <w:r>
+        <w:rPr>
+          <w:rFonts w:ascii="Courier New" w:hAnsi="Courier New" w:cs="Courier New"/>
+          <w:sz w:val="16"/>
+          <w:szCs w:val="16"/>
+          <w:lang w:val="en-GB"/>
+        </w:rPr>
+        <w:t xml:space="preserve"> 'data' </w:t>
+      </w:r>
+      <w:proofErr w:type="spellStart"/>
+      <w:r>
+        <w:rPr>
+          <w:rFonts w:ascii="Courier New" w:hAnsi="Courier New" w:cs="Courier New"/>
+          <w:sz w:val="16"/>
+          <w:szCs w:val="16"/>
+          <w:lang w:val="en-GB"/>
+        </w:rPr>
+        <w:t>filesep</w:t>
+      </w:r>
+      <w:proofErr w:type="spellEnd"/>
+      <w:r>
+        <w:rPr>
+          <w:rFonts w:ascii="Courier New" w:hAnsi="Courier New" w:cs="Courier New"/>
+          <w:sz w:val="16"/>
+          <w:szCs w:val="16"/>
+          <w:lang w:val="en-GB"/>
+        </w:rPr>
+        <w:t xml:space="preserve"> 'entities' </w:t>
+      </w:r>
+      <w:proofErr w:type="spellStart"/>
+      <w:r>
+        <w:rPr>
+          <w:rFonts w:ascii="Courier New" w:hAnsi="Courier New" w:cs="Courier New"/>
+          <w:sz w:val="16"/>
+          <w:szCs w:val="16"/>
+          <w:lang w:val="en-GB"/>
+        </w:rPr>
+        <w:t>filesep</w:t>
+      </w:r>
+      <w:proofErr w:type="spellEnd"/>
+      <w:r>
+        <w:rPr>
+          <w:rFonts w:ascii="Courier New" w:hAnsi="Courier New" w:cs="Courier New"/>
+          <w:sz w:val="16"/>
+          <w:szCs w:val="16"/>
+          <w:lang w:val="en-GB"/>
+        </w:rPr>
+        <w:t xml:space="preserve"> '</w:t>
+      </w:r>
+      <w:proofErr w:type="spellStart"/>
       <w:r>
         <w:rPr>
           <w:rFonts w:ascii="Courier New" w:hAnsi="Courier New" w:cs="Courier New"/>
@@ -2818,6 +3930,7 @@
         </w:rPr>
         <w:t>_future</w:t>
       </w:r>
+      <w:proofErr w:type="spellEnd"/>
       <w:r>
         <w:rPr>
           <w:rFonts w:ascii="Courier New" w:hAnsi="Courier New" w:cs="Courier New"/>
@@ -2825,7 +3938,27 @@
           <w:szCs w:val="16"/>
           <w:lang w:val="en-GB"/>
         </w:rPr>
-        <w:t>'],'entity_future')</w:t>
+        <w:t>'],'</w:t>
+      </w:r>
+      <w:proofErr w:type="spellStart"/>
+      <w:r>
+        <w:rPr>
+          <w:rFonts w:ascii="Courier New" w:hAnsi="Courier New" w:cs="Courier New"/>
+          <w:sz w:val="16"/>
+          <w:szCs w:val="16"/>
+          <w:lang w:val="en-GB"/>
+        </w:rPr>
+        <w:t>entity_future</w:t>
+      </w:r>
+      <w:proofErr w:type="spellEnd"/>
+      <w:r>
+        <w:rPr>
+          <w:rFonts w:ascii="Courier New" w:hAnsi="Courier New" w:cs="Courier New"/>
+          <w:sz w:val="16"/>
+          <w:szCs w:val="16"/>
+          <w:lang w:val="en-GB"/>
+        </w:rPr>
+        <w:t>')</w:t>
       </w:r>
       <w:r>
         <w:rPr>
@@ -2884,6 +4017,7 @@
         </w:rPr>
         <w:t>) and climate change scenario hazard (</w:t>
       </w:r>
+      <w:proofErr w:type="spellStart"/>
       <w:r>
         <w:rPr>
           <w:rFonts w:ascii="Courier New" w:hAnsi="Courier New" w:cs="Courier New"/>
@@ -2891,6 +4025,7 @@
         </w:rPr>
         <w:t>hazard_CC</w:t>
       </w:r>
+      <w:proofErr w:type="spellEnd"/>
       <w:r>
         <w:rPr>
           <w:rFonts w:ascii="Arial" w:hAnsi="Arial"/>
@@ -2912,12 +4047,62 @@
         </w:rPr>
         <w:br/>
       </w:r>
-      <w:r>
-        <w:rPr>
-          <w:rFonts w:ascii="Courier New" w:hAnsi="Courier New" w:cs="Courier New"/>
-          <w:lang w:val="en-GB"/>
-        </w:rPr>
-        <w:t>EDS_future=climada_EDS_calc(entity_future,hazard)</w:t>
+      <w:proofErr w:type="spellStart"/>
+      <w:r>
+        <w:rPr>
+          <w:rFonts w:ascii="Courier New" w:hAnsi="Courier New" w:cs="Courier New"/>
+          <w:lang w:val="en-GB"/>
+        </w:rPr>
+        <w:t>EDS_future</w:t>
+      </w:r>
+      <w:proofErr w:type="spellEnd"/>
+      <w:r>
+        <w:rPr>
+          <w:rFonts w:ascii="Courier New" w:hAnsi="Courier New" w:cs="Courier New"/>
+          <w:lang w:val="en-GB"/>
+        </w:rPr>
+        <w:t>=</w:t>
+      </w:r>
+      <w:proofErr w:type="spellStart"/>
+      <w:r>
+        <w:rPr>
+          <w:rFonts w:ascii="Courier New" w:hAnsi="Courier New" w:cs="Courier New"/>
+          <w:lang w:val="en-GB"/>
+        </w:rPr>
+        <w:t>climada_EDS_</w:t>
+      </w:r>
+      <w:proofErr w:type="gramStart"/>
+      <w:r>
+        <w:rPr>
+          <w:rFonts w:ascii="Courier New" w:hAnsi="Courier New" w:cs="Courier New"/>
+          <w:lang w:val="en-GB"/>
+        </w:rPr>
+        <w:t>calc</w:t>
+      </w:r>
+      <w:proofErr w:type="spellEnd"/>
+      <w:r>
+        <w:rPr>
+          <w:rFonts w:ascii="Courier New" w:hAnsi="Courier New" w:cs="Courier New"/>
+          <w:lang w:val="en-GB"/>
+        </w:rPr>
+        <w:t>(</w:t>
+      </w:r>
+      <w:proofErr w:type="spellStart"/>
+      <w:proofErr w:type="gramEnd"/>
+      <w:r>
+        <w:rPr>
+          <w:rFonts w:ascii="Courier New" w:hAnsi="Courier New" w:cs="Courier New"/>
+          <w:lang w:val="en-GB"/>
+        </w:rPr>
+        <w:t>entity_future,hazard</w:t>
+      </w:r>
+      <w:proofErr w:type="spellEnd"/>
+      <w:r>
+        <w:rPr>
+          <w:rFonts w:ascii="Courier New" w:hAnsi="Courier New" w:cs="Courier New"/>
+          <w:lang w:val="en-GB"/>
+        </w:rPr>
+        <w:t>)</w:t>
       </w:r>
       <w:r>
         <w:rPr>
@@ -2932,7 +4117,54 @@
           <w:lang w:val="en-GB"/>
         </w:rPr>
         <w:br/>
-        <w:t>EDS_future_CC=climada_EDS_calc(entity_future,hazard_CC)</w:t>
+      </w:r>
+      <w:proofErr w:type="spellStart"/>
+      <w:r>
+        <w:rPr>
+          <w:rFonts w:ascii="Courier New" w:hAnsi="Courier New" w:cs="Courier New"/>
+          <w:lang w:val="en-GB"/>
+        </w:rPr>
+        <w:t>EDS_future_CC</w:t>
+      </w:r>
+      <w:proofErr w:type="spellEnd"/>
+      <w:r>
+        <w:rPr>
+          <w:rFonts w:ascii="Courier New" w:hAnsi="Courier New" w:cs="Courier New"/>
+          <w:lang w:val="en-GB"/>
+        </w:rPr>
+        <w:t>=</w:t>
+      </w:r>
+      <w:proofErr w:type="spellStart"/>
+      <w:r>
+        <w:rPr>
+          <w:rFonts w:ascii="Courier New" w:hAnsi="Courier New" w:cs="Courier New"/>
+          <w:lang w:val="en-GB"/>
+        </w:rPr>
+        <w:t>climada_EDS_calc</w:t>
+      </w:r>
+      <w:proofErr w:type="spellEnd"/>
+      <w:r>
+        <w:rPr>
+          <w:rFonts w:ascii="Courier New" w:hAnsi="Courier New" w:cs="Courier New"/>
+          <w:lang w:val="en-GB"/>
+        </w:rPr>
+        <w:t>(</w:t>
+      </w:r>
+      <w:proofErr w:type="spellStart"/>
+      <w:r>
+        <w:rPr>
+          <w:rFonts w:ascii="Courier New" w:hAnsi="Courier New" w:cs="Courier New"/>
+          <w:lang w:val="en-GB"/>
+        </w:rPr>
+        <w:t>entity_future,hazard_CC</w:t>
+      </w:r>
+      <w:proofErr w:type="spellEnd"/>
+      <w:r>
+        <w:rPr>
+          <w:rFonts w:ascii="Courier New" w:hAnsi="Courier New" w:cs="Courier New"/>
+          <w:lang w:val="en-GB"/>
+        </w:rPr>
+        <w:t>)</w:t>
       </w:r>
       <w:r>
         <w:rPr>
@@ -2984,6 +4216,7 @@
         </w:rPr>
         <w:br/>
       </w:r>
+      <w:proofErr w:type="spellStart"/>
       <w:r>
         <w:rPr>
           <w:rFonts w:ascii="Courier New" w:hAnsi="Courier New" w:cs="Courier New"/>
@@ -2996,7 +4229,31 @@
           <w:rFonts w:ascii="Courier New" w:hAnsi="Courier New" w:cs="Courier New"/>
           <w:lang w:val="en-GB"/>
         </w:rPr>
-        <w:t>_waterfall_graph(EDS,EDS_future,EDS_future</w:t>
+        <w:t>_waterfall_</w:t>
+      </w:r>
+      <w:proofErr w:type="gramStart"/>
+      <w:r>
+        <w:rPr>
+          <w:rFonts w:ascii="Courier New" w:hAnsi="Courier New" w:cs="Courier New"/>
+          <w:lang w:val="en-GB"/>
+        </w:rPr>
+        <w:t>graph</w:t>
+      </w:r>
+      <w:proofErr w:type="spellEnd"/>
+      <w:r>
+        <w:rPr>
+          <w:rFonts w:ascii="Courier New" w:hAnsi="Courier New" w:cs="Courier New"/>
+          <w:lang w:val="en-GB"/>
+        </w:rPr>
+        <w:t>(</w:t>
+      </w:r>
+      <w:proofErr w:type="gramEnd"/>
+      <w:r>
+        <w:rPr>
+          <w:rFonts w:ascii="Courier New" w:hAnsi="Courier New" w:cs="Courier New"/>
+          <w:lang w:val="en-GB"/>
+        </w:rPr>
+        <w:t>EDS,EDS_future,EDS_future</w:t>
       </w:r>
       <w:r>
         <w:rPr>
@@ -3136,6 +4393,7 @@
         </w:rPr>
         <w:t xml:space="preserve"> Have a look into </w:t>
       </w:r>
+      <w:proofErr w:type="spellStart"/>
       <w:r>
         <w:rPr>
           <w:rFonts w:ascii="Courier New" w:hAnsi="Courier New" w:cs="Courier New"/>
@@ -3143,6 +4401,7 @@
         </w:rPr>
         <w:t>entity.measures</w:t>
       </w:r>
+      <w:proofErr w:type="spellEnd"/>
       <w:r>
         <w:rPr>
           <w:rFonts w:ascii="Arial" w:hAnsi="Arial"/>
@@ -3234,6 +4493,7 @@
         </w:rPr>
         <w:t xml:space="preserve">t the end, make sure you copy </w:t>
       </w:r>
+      <w:proofErr w:type="spellStart"/>
       <w:r>
         <w:rPr>
           <w:rFonts w:ascii="Courier New" w:hAnsi="Courier New" w:cs="Courier New"/>
@@ -3241,6 +4501,7 @@
         </w:rPr>
         <w:t>entity.measures</w:t>
       </w:r>
+      <w:proofErr w:type="spellEnd"/>
       <w:r>
         <w:rPr>
           <w:rFonts w:ascii="Arial" w:hAnsi="Arial"/>
@@ -3248,6 +4509,7 @@
         </w:rPr>
         <w:t xml:space="preserve"> into </w:t>
       </w:r>
+      <w:proofErr w:type="spellStart"/>
       <w:r>
         <w:rPr>
           <w:rFonts w:ascii="Courier New" w:hAnsi="Courier New" w:cs="Courier New"/>
@@ -3255,6 +4517,7 @@
         </w:rPr>
         <w:t>entity_future.measures</w:t>
       </w:r>
+      <w:proofErr w:type="spellEnd"/>
       <w:r>
         <w:rPr>
           <w:rFonts w:ascii="Arial" w:hAnsi="Arial"/>
@@ -3262,13 +4525,31 @@
         </w:rPr>
         <w:t xml:space="preserve">, i.e. </w:t>
       </w:r>
-      <w:r>
-        <w:rPr>
-          <w:rFonts w:ascii="Courier New" w:hAnsi="Courier New" w:cs="Courier New"/>
-          <w:lang w:val="en-GB"/>
-        </w:rPr>
-        <w:t>entity_future.measures=entity.measures</w:t>
-      </w:r>
+      <w:proofErr w:type="spellStart"/>
+      <w:r>
+        <w:rPr>
+          <w:rFonts w:ascii="Courier New" w:hAnsi="Courier New" w:cs="Courier New"/>
+          <w:lang w:val="en-GB"/>
+        </w:rPr>
+        <w:t>entity_future.measures</w:t>
+      </w:r>
+      <w:proofErr w:type="spellEnd"/>
+      <w:r>
+        <w:rPr>
+          <w:rFonts w:ascii="Courier New" w:hAnsi="Courier New" w:cs="Courier New"/>
+          <w:lang w:val="en-GB"/>
+        </w:rPr>
+        <w:t>=</w:t>
+      </w:r>
+      <w:proofErr w:type="spellStart"/>
+      <w:r>
+        <w:rPr>
+          <w:rFonts w:ascii="Courier New" w:hAnsi="Courier New" w:cs="Courier New"/>
+          <w:lang w:val="en-GB"/>
+        </w:rPr>
+        <w:t>entity.measures</w:t>
+      </w:r>
+      <w:proofErr w:type="spellEnd"/>
       <w:r>
         <w:rPr>
           <w:rFonts w:ascii="Arial" w:hAnsi="Arial"/>
@@ -3289,22 +4570,70 @@
           <w:rFonts w:ascii="Arial" w:hAnsi="Arial"/>
           <w:lang w:val="en-GB"/>
         </w:rPr>
+        <w:lastRenderedPageBreak/>
         <w:t xml:space="preserve">Finally, calculate the impact of measures </w:t>
       </w:r>
+      <w:proofErr w:type="spellStart"/>
       <w:r>
         <w:rPr>
           <w:rFonts w:ascii="Courier New" w:hAnsi="Courier New" w:cs="Courier New"/>
           <w:sz w:val="20"/>
           <w:lang w:val="en-GB"/>
         </w:rPr>
-        <w:t>impact_today=climada_measures_impact(entity,hazard</w:t>
-      </w:r>
+        <w:t>impact_today</w:t>
+      </w:r>
+      <w:proofErr w:type="spellEnd"/>
       <w:r>
         <w:rPr>
           <w:rFonts w:ascii="Courier New" w:hAnsi="Courier New" w:cs="Courier New"/>
           <w:sz w:val="20"/>
           <w:lang w:val="en-GB"/>
         </w:rPr>
+        <w:t>=</w:t>
+      </w:r>
+      <w:proofErr w:type="spellStart"/>
+      <w:r>
+        <w:rPr>
+          <w:rFonts w:ascii="Courier New" w:hAnsi="Courier New" w:cs="Courier New"/>
+          <w:sz w:val="20"/>
+          <w:lang w:val="en-GB"/>
+        </w:rPr>
+        <w:t>climada_measures_</w:t>
+      </w:r>
+      <w:proofErr w:type="gramStart"/>
+      <w:r>
+        <w:rPr>
+          <w:rFonts w:ascii="Courier New" w:hAnsi="Courier New" w:cs="Courier New"/>
+          <w:sz w:val="20"/>
+          <w:lang w:val="en-GB"/>
+        </w:rPr>
+        <w:t>impact</w:t>
+      </w:r>
+      <w:proofErr w:type="spellEnd"/>
+      <w:r>
+        <w:rPr>
+          <w:rFonts w:ascii="Courier New" w:hAnsi="Courier New" w:cs="Courier New"/>
+          <w:sz w:val="20"/>
+          <w:lang w:val="en-GB"/>
+        </w:rPr>
+        <w:t>(</w:t>
+      </w:r>
+      <w:proofErr w:type="spellStart"/>
+      <w:proofErr w:type="gramEnd"/>
+      <w:r>
+        <w:rPr>
+          <w:rFonts w:ascii="Courier New" w:hAnsi="Courier New" w:cs="Courier New"/>
+          <w:sz w:val="20"/>
+          <w:lang w:val="en-GB"/>
+        </w:rPr>
+        <w:t>entity,hazard</w:t>
+      </w:r>
+      <w:r>
+        <w:rPr>
+          <w:rFonts w:ascii="Courier New" w:hAnsi="Courier New" w:cs="Courier New"/>
+          <w:sz w:val="20"/>
+          <w:lang w:val="en-GB"/>
+        </w:rPr>
         <w:t>,</w:t>
       </w:r>
       <w:r>
@@ -3313,14 +4642,23 @@
           <w:sz w:val="20"/>
           <w:lang w:val="en-GB"/>
         </w:rPr>
-        <w:t>'no'</w:t>
-      </w:r>
+        <w:t>'no</w:t>
+      </w:r>
+      <w:proofErr w:type="spellEnd"/>
       <w:r>
         <w:rPr>
           <w:rFonts w:ascii="Courier New" w:hAnsi="Courier New" w:cs="Courier New"/>
           <w:sz w:val="20"/>
           <w:lang w:val="en-GB"/>
         </w:rPr>
+        <w:t>'</w:t>
+      </w:r>
+      <w:r>
+        <w:rPr>
+          <w:rFonts w:ascii="Courier New" w:hAnsi="Courier New" w:cs="Courier New"/>
+          <w:sz w:val="20"/>
+          <w:lang w:val="en-GB"/>
+        </w:rPr>
         <w:t>)</w:t>
       </w:r>
       <w:r>
@@ -3347,22 +4685,60 @@
         </w:rPr>
         <w:br/>
       </w:r>
+      <w:proofErr w:type="spellStart"/>
       <w:r>
         <w:rPr>
           <w:rFonts w:ascii="Courier New" w:hAnsi="Courier New" w:cs="Courier New"/>
           <w:sz w:val="18"/>
           <w:lang w:val="en-GB"/>
         </w:rPr>
-        <w:t>impact_future=climada_measures_impact(entity_future,hazard_CC</w:t>
-      </w:r>
+        <w:t>impact_future</w:t>
+      </w:r>
+      <w:proofErr w:type="spellEnd"/>
       <w:r>
         <w:rPr>
           <w:rFonts w:ascii="Courier New" w:hAnsi="Courier New" w:cs="Courier New"/>
           <w:sz w:val="18"/>
           <w:lang w:val="en-GB"/>
         </w:rPr>
+        <w:t>=</w:t>
+      </w:r>
+      <w:proofErr w:type="spellStart"/>
+      <w:r>
+        <w:rPr>
+          <w:rFonts w:ascii="Courier New" w:hAnsi="Courier New" w:cs="Courier New"/>
+          <w:sz w:val="18"/>
+          <w:lang w:val="en-GB"/>
+        </w:rPr>
+        <w:t>climada_measures_impact</w:t>
+      </w:r>
+      <w:proofErr w:type="spellEnd"/>
+      <w:r>
+        <w:rPr>
+          <w:rFonts w:ascii="Courier New" w:hAnsi="Courier New" w:cs="Courier New"/>
+          <w:sz w:val="18"/>
+          <w:lang w:val="en-GB"/>
+        </w:rPr>
+        <w:t>(</w:t>
+      </w:r>
+      <w:proofErr w:type="spellStart"/>
+      <w:r>
+        <w:rPr>
+          <w:rFonts w:ascii="Courier New" w:hAnsi="Courier New" w:cs="Courier New"/>
+          <w:sz w:val="18"/>
+          <w:lang w:val="en-GB"/>
+        </w:rPr>
+        <w:t>entity_future,hazard_CC</w:t>
+      </w:r>
+      <w:r>
+        <w:rPr>
+          <w:rFonts w:ascii="Courier New" w:hAnsi="Courier New" w:cs="Courier New"/>
+          <w:sz w:val="18"/>
+          <w:lang w:val="en-GB"/>
+        </w:rPr>
         <w:t>,impact_today</w:t>
       </w:r>
+      <w:proofErr w:type="spellEnd"/>
       <w:r>
         <w:rPr>
           <w:rFonts w:ascii="Courier New" w:hAnsi="Courier New" w:cs="Courier New"/>
@@ -3408,12 +4784,46 @@
         </w:rPr>
         <w:br/>
       </w:r>
-      <w:r>
-        <w:rPr>
-          <w:rFonts w:ascii="Courier New" w:hAnsi="Courier New" w:cs="Courier New"/>
-          <w:lang w:val="en-GB"/>
-        </w:rPr>
-        <w:t>climada_adaptation_cost_curve(impact_future)</w:t>
+      <w:proofErr w:type="spellStart"/>
+      <w:r>
+        <w:rPr>
+          <w:rFonts w:ascii="Courier New" w:hAnsi="Courier New" w:cs="Courier New"/>
+          <w:lang w:val="en-GB"/>
+        </w:rPr>
+        <w:t>climada_adaptation_cost_</w:t>
+      </w:r>
+      <w:proofErr w:type="gramStart"/>
+      <w:r>
+        <w:rPr>
+          <w:rFonts w:ascii="Courier New" w:hAnsi="Courier New" w:cs="Courier New"/>
+          <w:lang w:val="en-GB"/>
+        </w:rPr>
+        <w:t>curve</w:t>
+      </w:r>
+      <w:proofErr w:type="spellEnd"/>
+      <w:r>
+        <w:rPr>
+          <w:rFonts w:ascii="Courier New" w:hAnsi="Courier New" w:cs="Courier New"/>
+          <w:lang w:val="en-GB"/>
+        </w:rPr>
+        <w:t>(</w:t>
+      </w:r>
+      <w:proofErr w:type="spellStart"/>
+      <w:proofErr w:type="gramEnd"/>
+      <w:r>
+        <w:rPr>
+          <w:rFonts w:ascii="Courier New" w:hAnsi="Courier New" w:cs="Courier New"/>
+          <w:lang w:val="en-GB"/>
+        </w:rPr>
+        <w:t>impact_future</w:t>
+      </w:r>
+      <w:proofErr w:type="spellEnd"/>
+      <w:r>
+        <w:rPr>
+          <w:rFonts w:ascii="Courier New" w:hAnsi="Courier New" w:cs="Courier New"/>
+          <w:lang w:val="en-GB"/>
+        </w:rPr>
+        <w:t>)</w:t>
       </w:r>
       <w:r>
         <w:rPr>
@@ -3457,13 +4867,106 @@
           <w:lang w:val="en-GB"/>
         </w:rPr>
       </w:pPr>
-      <w:r>
-        <w:rPr>
-          <w:rFonts w:ascii="Courier New" w:hAnsi="Courier New" w:cs="Courier New"/>
-          <w:lang w:val="en-GB"/>
-        </w:rPr>
-        <w:t>climada_adaptation_cost_curve(impact_future,</w:t>
-      </w:r>
+      <w:proofErr w:type="spellStart"/>
+      <w:proofErr w:type="gramStart"/>
+      <w:r>
+        <w:rPr>
+          <w:rFonts w:ascii="Courier New" w:hAnsi="Courier New" w:cs="Courier New"/>
+          <w:lang w:val="en-GB"/>
+        </w:rPr>
+        <w:t>figure</w:t>
+      </w:r>
+      <w:proofErr w:type="gramEnd"/>
+      <w:r>
+        <w:rPr>
+          <w:rFonts w:ascii="Courier New" w:hAnsi="Courier New" w:cs="Courier New"/>
+          <w:lang w:val="en-GB"/>
+        </w:rPr>
+        <w:t>;</w:t>
+      </w:r>
+      <w:r>
+        <w:rPr>
+          <w:rFonts w:ascii="Courier New" w:hAnsi="Courier New" w:cs="Courier New"/>
+          <w:lang w:val="en-GB"/>
+        </w:rPr>
+        <w:t>climada_adaptation_cost_curve</w:t>
+      </w:r>
+      <w:proofErr w:type="spellEnd"/>
+      <w:r>
+        <w:rPr>
+          <w:rFonts w:ascii="Courier New" w:hAnsi="Courier New" w:cs="Courier New"/>
+          <w:lang w:val="en-GB"/>
+        </w:rPr>
+        <w:t>(</w:t>
+      </w:r>
+      <w:proofErr w:type="spellStart"/>
+      <w:r>
+        <w:rPr>
+          <w:rFonts w:ascii="Courier New" w:hAnsi="Courier New" w:cs="Courier New"/>
+          <w:lang w:val="en-GB"/>
+        </w:rPr>
+        <w:t>impact_future</w:t>
+      </w:r>
+      <w:proofErr w:type="spellEnd"/>
+      <w:r>
+        <w:rPr>
+          <w:rFonts w:ascii="Courier New" w:hAnsi="Courier New" w:cs="Courier New"/>
+          <w:lang w:val="en-GB"/>
+        </w:rPr>
+        <w:t>);</w:t>
+      </w:r>
+    </w:p>
+    <w:p>
+      <w:pPr>
+        <w:tabs>
+          <w:tab w:val="left" w:pos="340"/>
+        </w:tabs>
+        <w:spacing w:after="0"/>
+        <w:rPr>
+          <w:rFonts w:ascii="Courier New" w:hAnsi="Courier New" w:cs="Courier New"/>
+          <w:lang w:val="en-GB"/>
+        </w:rPr>
+      </w:pPr>
+      <w:proofErr w:type="spellStart"/>
+      <w:proofErr w:type="gramStart"/>
+      <w:r>
+        <w:rPr>
+          <w:rFonts w:ascii="Courier New" w:hAnsi="Courier New" w:cs="Courier New"/>
+          <w:lang w:val="en-GB"/>
+        </w:rPr>
+        <w:t>figure</w:t>
+      </w:r>
+      <w:proofErr w:type="gramEnd"/>
+      <w:r>
+        <w:rPr>
+          <w:rFonts w:ascii="Courier New" w:hAnsi="Courier New" w:cs="Courier New"/>
+          <w:lang w:val="en-GB"/>
+        </w:rPr>
+        <w:t>;</w:t>
+      </w:r>
+      <w:r>
+        <w:rPr>
+          <w:rFonts w:ascii="Courier New" w:hAnsi="Courier New" w:cs="Courier New"/>
+          <w:lang w:val="en-GB"/>
+        </w:rPr>
+        <w:t>climada_ada</w:t>
+      </w:r>
+      <w:r>
+        <w:rPr>
+          <w:rFonts w:ascii="Courier New" w:hAnsi="Courier New" w:cs="Courier New"/>
+          <w:lang w:val="en-GB"/>
+        </w:rPr>
+        <w:t>ptation_cost_curve</w:t>
+      </w:r>
+      <w:proofErr w:type="spellEnd"/>
+      <w:r>
+        <w:rPr>
+          <w:rFonts w:ascii="Courier New" w:hAnsi="Courier New" w:cs="Courier New"/>
+          <w:lang w:val="en-GB"/>
+        </w:rPr>
+        <w:t>(</w:t>
+      </w:r>
+      <w:proofErr w:type="spellStart"/>
       <w:r>
         <w:rPr>
           <w:rFonts w:ascii="Courier New" w:hAnsi="Courier New" w:cs="Courier New"/>
@@ -3472,19 +4975,112 @@
         </w:rPr>
         <w:t>impact_today</w:t>
       </w:r>
-      <w:r>
-        <w:rPr>
-          <w:rFonts w:ascii="Courier New" w:hAnsi="Courier New" w:cs="Courier New"/>
-          <w:lang w:val="en-GB"/>
-        </w:rPr>
-        <w:t>)</w:t>
-      </w:r>
-      <w:r>
-        <w:rPr>
-          <w:rFonts w:ascii="Courier New" w:hAnsi="Courier New" w:cs="Courier New"/>
-          <w:lang w:val="en-GB"/>
-        </w:rPr>
-        <w:t>;</w:t>
+      <w:proofErr w:type="spellEnd"/>
+      <w:r>
+        <w:rPr>
+          <w:rFonts w:ascii="Courier New" w:hAnsi="Courier New" w:cs="Courier New"/>
+          <w:lang w:val="en-GB"/>
+        </w:rPr>
+        <w:t>);</w:t>
+      </w:r>
+      <w:r>
+        <w:rPr>
+          <w:rFonts w:ascii="Courier New" w:hAnsi="Courier New" w:cs="Courier New"/>
+          <w:lang w:val="en-GB"/>
+        </w:rPr>
+        <w:t xml:space="preserve"> % to compare</w:t>
+      </w:r>
+    </w:p>
+    <w:p>
+      <w:pPr>
+        <w:tabs>
+          <w:tab w:val="left" w:pos="340"/>
+        </w:tabs>
+        <w:spacing w:after="0"/>
+        <w:rPr>
+          <w:rFonts w:ascii="Courier New" w:hAnsi="Courier New" w:cs="Courier New"/>
+          <w:sz w:val="18"/>
+          <w:szCs w:val="18"/>
+          <w:lang w:val="en-GB"/>
+        </w:rPr>
+      </w:pPr>
+      <w:r>
+        <w:rPr>
+          <w:rFonts w:ascii="Arial" w:hAnsi="Arial"/>
+          <w:sz w:val="18"/>
+          <w:szCs w:val="18"/>
+          <w:lang w:val="en-GB"/>
+        </w:rPr>
+        <w:t>In MATLAB with overlay:</w:t>
+      </w:r>
+      <w:r>
+        <w:rPr>
+          <w:rFonts w:ascii="Courier New" w:hAnsi="Courier New" w:cs="Courier New"/>
+          <w:sz w:val="18"/>
+          <w:szCs w:val="18"/>
+          <w:lang w:val="en-GB"/>
+        </w:rPr>
+        <w:t xml:space="preserve"> </w:t>
+      </w:r>
+      <w:proofErr w:type="spellStart"/>
+      <w:r>
+        <w:rPr>
+          <w:rFonts w:ascii="Courier New" w:hAnsi="Courier New" w:cs="Courier New"/>
+          <w:sz w:val="18"/>
+          <w:szCs w:val="18"/>
+          <w:lang w:val="en-GB"/>
+        </w:rPr>
+        <w:t>figure</w:t>
+      </w:r>
+      <w:proofErr w:type="gramStart"/>
+      <w:r>
+        <w:rPr>
+          <w:rFonts w:ascii="Courier New" w:hAnsi="Courier New" w:cs="Courier New"/>
+          <w:sz w:val="18"/>
+          <w:szCs w:val="18"/>
+          <w:lang w:val="en-GB"/>
+        </w:rPr>
+        <w:t>;climada</w:t>
+      </w:r>
+      <w:proofErr w:type="gramEnd"/>
+      <w:r>
+        <w:rPr>
+          <w:rFonts w:ascii="Courier New" w:hAnsi="Courier New" w:cs="Courier New"/>
+          <w:sz w:val="18"/>
+          <w:szCs w:val="18"/>
+          <w:lang w:val="en-GB"/>
+        </w:rPr>
+        <w:t>_adaptation_cost_curve</w:t>
+      </w:r>
+      <w:proofErr w:type="spellEnd"/>
+      <w:r>
+        <w:rPr>
+          <w:rFonts w:ascii="Courier New" w:hAnsi="Courier New" w:cs="Courier New"/>
+          <w:sz w:val="18"/>
+          <w:szCs w:val="18"/>
+          <w:lang w:val="en-GB"/>
+        </w:rPr>
+        <w:t>(</w:t>
+      </w:r>
+      <w:proofErr w:type="spellStart"/>
+      <w:r>
+        <w:rPr>
+          <w:rFonts w:ascii="Courier New" w:hAnsi="Courier New" w:cs="Courier New"/>
+          <w:sz w:val="18"/>
+          <w:szCs w:val="18"/>
+          <w:lang w:val="en-GB"/>
+        </w:rPr>
+        <w:t>impact_future,impact_today</w:t>
+      </w:r>
+      <w:proofErr w:type="spellEnd"/>
+      <w:r>
+        <w:rPr>
+          <w:rFonts w:ascii="Courier New" w:hAnsi="Courier New" w:cs="Courier New"/>
+          <w:sz w:val="18"/>
+          <w:szCs w:val="18"/>
+          <w:lang w:val="en-GB"/>
+        </w:rPr>
+        <w:t>);</w:t>
       </w:r>
     </w:p>
     <w:p>
@@ -3499,6 +5095,8 @@
           <w:lang w:val="en-GB"/>
         </w:rPr>
       </w:pPr>
+      <w:bookmarkStart w:id="0" w:name="_GoBack"/>
+      <w:bookmarkEnd w:id="0"/>
     </w:p>
     <w:p>
       <w:pPr>
@@ -3564,8 +5162,16 @@
           <w:bCs/>
           <w:lang w:val="en-GB"/>
         </w:rPr>
-        <w:lastRenderedPageBreak/>
-        <w:t xml:space="preserve">You might consider to calculate different </w:t>
+        <w:t xml:space="preserve">You might consider </w:t>
+      </w:r>
+      <w:proofErr w:type="gramStart"/>
+      <w:r>
+        <w:rPr>
+          <w:rFonts w:ascii="Arial" w:hAnsi="Arial"/>
+          <w:bCs/>
+          <w:lang w:val="en-GB"/>
+        </w:rPr>
+        <w:t xml:space="preserve">to calculate different </w:t>
       </w:r>
       <w:r>
         <w:rPr>
@@ -3584,6 +5190,7 @@
         </w:rPr>
         <w:t xml:space="preserve"> structures (results of </w:t>
       </w:r>
+      <w:proofErr w:type="spellStart"/>
       <w:r>
         <w:rPr>
           <w:rFonts w:ascii="Courier New" w:hAnsi="Courier New" w:cs="Courier New"/>
@@ -3591,6 +5198,7 @@
         </w:rPr>
         <w:t>climada_measures_impact</w:t>
       </w:r>
+      <w:proofErr w:type="spellEnd"/>
       <w:r>
         <w:rPr>
           <w:rFonts w:ascii="Arial" w:hAnsi="Arial"/>
@@ -3598,6 +5206,7 @@
         </w:rPr>
         <w:t xml:space="preserve">) and then use </w:t>
       </w:r>
+      <w:proofErr w:type="spellStart"/>
       <w:r>
         <w:rPr>
           <w:rFonts w:ascii="Courier New" w:hAnsi="Courier New" w:cs="Courier New"/>
@@ -3605,12 +5214,21 @@
         </w:rPr>
         <w:t>climada_adaptation_cost_curve</w:t>
       </w:r>
-      <w:r>
-        <w:rPr>
-          <w:rFonts w:ascii="Arial" w:hAnsi="Arial"/>
-          <w:lang w:val="en-GB"/>
-        </w:rPr>
-        <w:t xml:space="preserve"> with two inputs to compare visually.</w:t>
+      <w:proofErr w:type="spellEnd"/>
+      <w:r>
+        <w:rPr>
+          <w:rFonts w:ascii="Arial" w:hAnsi="Arial"/>
+          <w:lang w:val="en-GB"/>
+        </w:rPr>
+        <w:t xml:space="preserve"> to compare visually</w:t>
+      </w:r>
+      <w:proofErr w:type="gramEnd"/>
+      <w:r>
+        <w:rPr>
+          <w:rFonts w:ascii="Arial" w:hAnsi="Arial"/>
+          <w:lang w:val="en-GB"/>
+        </w:rPr>
+        <w:t>.</w:t>
       </w:r>
     </w:p>
     <w:p>
@@ -3641,6 +5259,7 @@
           <w:lang w:val="en-GB"/>
         </w:rPr>
       </w:pPr>
+      <w:proofErr w:type="gramStart"/>
       <w:r>
         <w:rPr>
           <w:rFonts w:ascii="Arial" w:hAnsi="Arial"/>
@@ -3650,6 +5269,7 @@
         <w:lastRenderedPageBreak/>
         <w:t>Appendix: For those who would like to experiment with other countries etc.</w:t>
       </w:r>
+      <w:proofErr w:type="gramEnd"/>
     </w:p>
     <w:p>
       <w:pPr>
@@ -3701,6 +5321,7 @@
         </w:rPr>
         <w:br/>
       </w:r>
+      <w:proofErr w:type="spellStart"/>
       <w:r>
         <w:rPr>
           <w:rFonts w:ascii="Courier New" w:hAnsi="Courier New" w:cs="Courier New"/>
@@ -3708,6 +5329,7 @@
         </w:rPr>
         <w:t>climada_tc_get_unisys_databases</w:t>
       </w:r>
+      <w:proofErr w:type="spellEnd"/>
     </w:p>
     <w:p>
       <w:pPr>
@@ -3787,8 +5409,9 @@
           <w:szCs w:val="20"/>
           <w:lang w:val="en-GB"/>
         </w:rPr>
-        <w:t>[centroids,entity,entity_future]=climada_create_GDP_entity</w:t>
-      </w:r>
+        <w:t>[</w:t>
+      </w:r>
+      <w:proofErr w:type="spellStart"/>
       <w:r>
         <w:rPr>
           <w:rFonts w:ascii="Courier New" w:hAnsi="Courier New" w:cs="Courier New"/>
@@ -3796,6 +5419,56 @@
           <w:szCs w:val="20"/>
           <w:lang w:val="en-GB"/>
         </w:rPr>
+        <w:t>centroids</w:t>
+      </w:r>
+      <w:proofErr w:type="gramStart"/>
+      <w:r>
+        <w:rPr>
+          <w:rFonts w:ascii="Courier New" w:hAnsi="Courier New" w:cs="Courier New"/>
+          <w:sz w:val="20"/>
+          <w:szCs w:val="20"/>
+          <w:lang w:val="en-GB"/>
+        </w:rPr>
+        <w:t>,entity,entity</w:t>
+      </w:r>
+      <w:proofErr w:type="gramEnd"/>
+      <w:r>
+        <w:rPr>
+          <w:rFonts w:ascii="Courier New" w:hAnsi="Courier New" w:cs="Courier New"/>
+          <w:sz w:val="20"/>
+          <w:szCs w:val="20"/>
+          <w:lang w:val="en-GB"/>
+        </w:rPr>
+        <w:t>_future</w:t>
+      </w:r>
+      <w:proofErr w:type="spellEnd"/>
+      <w:r>
+        <w:rPr>
+          <w:rFonts w:ascii="Courier New" w:hAnsi="Courier New" w:cs="Courier New"/>
+          <w:sz w:val="20"/>
+          <w:szCs w:val="20"/>
+          <w:lang w:val="en-GB"/>
+        </w:rPr>
+        <w:t>]=</w:t>
+      </w:r>
+      <w:proofErr w:type="spellStart"/>
+      <w:r>
+        <w:rPr>
+          <w:rFonts w:ascii="Courier New" w:hAnsi="Courier New" w:cs="Courier New"/>
+          <w:sz w:val="20"/>
+          <w:szCs w:val="20"/>
+          <w:lang w:val="en-GB"/>
+        </w:rPr>
+        <w:t>climada_create_GDP_entity</w:t>
+      </w:r>
+      <w:proofErr w:type="spellEnd"/>
+      <w:r>
+        <w:rPr>
+          <w:rFonts w:ascii="Courier New" w:hAnsi="Courier New" w:cs="Courier New"/>
+          <w:sz w:val="20"/>
+          <w:szCs w:val="20"/>
+          <w:lang w:val="en-GB"/>
+        </w:rPr>
         <w:t>;</w:t>
       </w:r>
     </w:p>
@@ -3820,7 +5493,39 @@
           <w:rFonts w:ascii="Courier New" w:hAnsi="Courier New" w:cs="Courier New"/>
           <w:lang w:val="en-GB"/>
         </w:rPr>
-        <w:t>entity=climada_nightlight_entity('','',-1);</w:t>
+        <w:t>entity=</w:t>
+      </w:r>
+      <w:proofErr w:type="spellStart"/>
+      <w:r>
+        <w:rPr>
+          <w:rFonts w:ascii="Courier New" w:hAnsi="Courier New" w:cs="Courier New"/>
+          <w:lang w:val="en-GB"/>
+        </w:rPr>
+        <w:t>climada_nightlight_</w:t>
+      </w:r>
+      <w:proofErr w:type="gramStart"/>
+      <w:r>
+        <w:rPr>
+          <w:rFonts w:ascii="Courier New" w:hAnsi="Courier New" w:cs="Courier New"/>
+          <w:lang w:val="en-GB"/>
+        </w:rPr>
+        <w:t>entity</w:t>
+      </w:r>
+      <w:proofErr w:type="spellEnd"/>
+      <w:r>
+        <w:rPr>
+          <w:rFonts w:ascii="Courier New" w:hAnsi="Courier New" w:cs="Courier New"/>
+          <w:lang w:val="en-GB"/>
+        </w:rPr>
+        <w:t>(</w:t>
+      </w:r>
+      <w:proofErr w:type="gramEnd"/>
+      <w:r>
+        <w:rPr>
+          <w:rFonts w:ascii="Courier New" w:hAnsi="Courier New" w:cs="Courier New"/>
+          <w:lang w:val="en-GB"/>
+        </w:rPr>
+        <w:t>'','',-1);</w:t>
       </w:r>
       <w:r>
         <w:rPr>
@@ -3893,13 +5598,95 @@
         </w:rPr>
         <w:br/>
       </w:r>
+      <w:proofErr w:type="gramStart"/>
       <w:r>
         <w:rPr>
           <w:rFonts w:ascii="Courier New" w:hAnsi="Courier New" w:cs="Courier New"/>
           <w:sz w:val="18"/>
           <w:lang w:val="en-GB"/>
         </w:rPr>
-        <w:t>save([pwd filesep 'data' filesep 'entities' filesep '</w:t>
+        <w:t>save(</w:t>
+      </w:r>
+      <w:proofErr w:type="gramEnd"/>
+      <w:r>
+        <w:rPr>
+          <w:rFonts w:ascii="Courier New" w:hAnsi="Courier New" w:cs="Courier New"/>
+          <w:sz w:val="18"/>
+          <w:lang w:val="en-GB"/>
+        </w:rPr>
+        <w:t>[</w:t>
+      </w:r>
+      <w:proofErr w:type="spellStart"/>
+      <w:r>
+        <w:rPr>
+          <w:rFonts w:ascii="Courier New" w:hAnsi="Courier New" w:cs="Courier New"/>
+          <w:sz w:val="18"/>
+          <w:lang w:val="en-GB"/>
+        </w:rPr>
+        <w:t>pwd</w:t>
+      </w:r>
+      <w:proofErr w:type="spellEnd"/>
+      <w:r>
+        <w:rPr>
+          <w:rFonts w:ascii="Courier New" w:hAnsi="Courier New" w:cs="Courier New"/>
+          <w:sz w:val="18"/>
+          <w:lang w:val="en-GB"/>
+        </w:rPr>
+        <w:t xml:space="preserve"> </w:t>
+      </w:r>
+      <w:proofErr w:type="spellStart"/>
+      <w:r>
+        <w:rPr>
+          <w:rFonts w:ascii="Courier New" w:hAnsi="Courier New" w:cs="Courier New"/>
+          <w:sz w:val="18"/>
+          <w:lang w:val="en-GB"/>
+        </w:rPr>
+        <w:t>filesep</w:t>
+      </w:r>
+      <w:proofErr w:type="spellEnd"/>
+      <w:r>
+        <w:rPr>
+          <w:rFonts w:ascii="Courier New" w:hAnsi="Courier New" w:cs="Courier New"/>
+          <w:sz w:val="18"/>
+          <w:lang w:val="en-GB"/>
+        </w:rPr>
+        <w:t xml:space="preserve"> 'data' </w:t>
+      </w:r>
+      <w:proofErr w:type="spellStart"/>
+      <w:r>
+        <w:rPr>
+          <w:rFonts w:ascii="Courier New" w:hAnsi="Courier New" w:cs="Courier New"/>
+          <w:sz w:val="18"/>
+          <w:lang w:val="en-GB"/>
+        </w:rPr>
+        <w:t>filesep</w:t>
+      </w:r>
+      <w:proofErr w:type="spellEnd"/>
+      <w:r>
+        <w:rPr>
+          <w:rFonts w:ascii="Courier New" w:hAnsi="Courier New" w:cs="Courier New"/>
+          <w:sz w:val="18"/>
+          <w:lang w:val="en-GB"/>
+        </w:rPr>
+        <w:t xml:space="preserve"> 'entities' </w:t>
+      </w:r>
+      <w:proofErr w:type="spellStart"/>
+      <w:r>
+        <w:rPr>
+          <w:rFonts w:ascii="Courier New" w:hAnsi="Courier New" w:cs="Courier New"/>
+          <w:sz w:val="18"/>
+          <w:lang w:val="en-GB"/>
+        </w:rPr>
+        <w:t>filesep</w:t>
+      </w:r>
+      <w:proofErr w:type="spellEnd"/>
+      <w:r>
+        <w:rPr>
+          <w:rFonts w:ascii="Courier New" w:hAnsi="Courier New" w:cs="Courier New"/>
+          <w:sz w:val="18"/>
+          <w:lang w:val="en-GB"/>
+        </w:rPr>
+        <w:t xml:space="preserve"> '</w:t>
       </w:r>
       <w:r>
         <w:rPr>
@@ -3950,17 +5737,19 @@
           <w:szCs w:val="16"/>
           <w:lang w:val="en-GB"/>
         </w:rPr>
-        <w:t xml:space="preserve">Save the entity also as .xls file (to ease editing) using </w:t>
-      </w:r>
-      <w:r>
-        <w:rPr>
-          <w:rFonts w:ascii="Courier New" w:hAnsi="Courier New" w:cs="Courier New"/>
+        <w:t>Save the entity also as .</w:t>
+      </w:r>
+      <w:proofErr w:type="spellStart"/>
+      <w:r>
+        <w:rPr>
+          <w:rFonts w:ascii="Arial" w:hAnsi="Arial"/>
           <w:sz w:val="16"/>
           <w:szCs w:val="16"/>
           <w:lang w:val="en-GB"/>
         </w:rPr>
-        <w:t>climada_entity_save_xls(entity)</w:t>
-      </w:r>
+        <w:t>xls</w:t>
+      </w:r>
+      <w:proofErr w:type="spellEnd"/>
       <w:r>
         <w:rPr>
           <w:rFonts w:ascii="Arial" w:hAnsi="Arial"/>
@@ -3968,7 +5757,96 @@
           <w:szCs w:val="16"/>
           <w:lang w:val="en-GB"/>
         </w:rPr>
-        <w:t xml:space="preserve"> or just export Latitude (lat), Longitude (lon) and Value into a raw file: </w:t>
+        <w:t xml:space="preserve"> file (to ease editing) using </w:t>
+      </w:r>
+      <w:proofErr w:type="spellStart"/>
+      <w:r>
+        <w:rPr>
+          <w:rFonts w:ascii="Courier New" w:hAnsi="Courier New" w:cs="Courier New"/>
+          <w:sz w:val="16"/>
+          <w:szCs w:val="16"/>
+          <w:lang w:val="en-GB"/>
+        </w:rPr>
+        <w:t>climada_entity_save_</w:t>
+      </w:r>
+      <w:proofErr w:type="gramStart"/>
+      <w:r>
+        <w:rPr>
+          <w:rFonts w:ascii="Courier New" w:hAnsi="Courier New" w:cs="Courier New"/>
+          <w:sz w:val="16"/>
+          <w:szCs w:val="16"/>
+          <w:lang w:val="en-GB"/>
+        </w:rPr>
+        <w:t>xls</w:t>
+      </w:r>
+      <w:proofErr w:type="spellEnd"/>
+      <w:r>
+        <w:rPr>
+          <w:rFonts w:ascii="Courier New" w:hAnsi="Courier New" w:cs="Courier New"/>
+          <w:sz w:val="16"/>
+          <w:szCs w:val="16"/>
+          <w:lang w:val="en-GB"/>
+        </w:rPr>
+        <w:t>(</w:t>
+      </w:r>
+      <w:proofErr w:type="gramEnd"/>
+      <w:r>
+        <w:rPr>
+          <w:rFonts w:ascii="Courier New" w:hAnsi="Courier New" w:cs="Courier New"/>
+          <w:sz w:val="16"/>
+          <w:szCs w:val="16"/>
+          <w:lang w:val="en-GB"/>
+        </w:rPr>
+        <w:t>entity)</w:t>
+      </w:r>
+      <w:r>
+        <w:rPr>
+          <w:rFonts w:ascii="Arial" w:hAnsi="Arial"/>
+          <w:sz w:val="16"/>
+          <w:szCs w:val="16"/>
+          <w:lang w:val="en-GB"/>
+        </w:rPr>
+        <w:t xml:space="preserve"> or just export Latitude (</w:t>
+      </w:r>
+      <w:proofErr w:type="spellStart"/>
+      <w:r>
+        <w:rPr>
+          <w:rFonts w:ascii="Arial" w:hAnsi="Arial"/>
+          <w:sz w:val="16"/>
+          <w:szCs w:val="16"/>
+          <w:lang w:val="en-GB"/>
+        </w:rPr>
+        <w:t>lat</w:t>
+      </w:r>
+      <w:proofErr w:type="spellEnd"/>
+      <w:r>
+        <w:rPr>
+          <w:rFonts w:ascii="Arial" w:hAnsi="Arial"/>
+          <w:sz w:val="16"/>
+          <w:szCs w:val="16"/>
+          <w:lang w:val="en-GB"/>
+        </w:rPr>
+        <w:t>), Longitude (</w:t>
+      </w:r>
+      <w:proofErr w:type="spellStart"/>
+      <w:r>
+        <w:rPr>
+          <w:rFonts w:ascii="Arial" w:hAnsi="Arial"/>
+          <w:sz w:val="16"/>
+          <w:szCs w:val="16"/>
+          <w:lang w:val="en-GB"/>
+        </w:rPr>
+        <w:t>lon</w:t>
+      </w:r>
+      <w:proofErr w:type="spellEnd"/>
+      <w:r>
+        <w:rPr>
+          <w:rFonts w:ascii="Arial" w:hAnsi="Arial"/>
+          <w:sz w:val="16"/>
+          <w:szCs w:val="16"/>
+          <w:lang w:val="en-GB"/>
+        </w:rPr>
+        <w:t xml:space="preserve">) and Value into a raw file: </w:t>
       </w:r>
       <w:r>
         <w:rPr>
@@ -3986,8 +5864,9 @@
           <w:szCs w:val="16"/>
           <w:lang w:val="en-GB"/>
         </w:rPr>
-        <w:t>fid=fopen([pwd filesep 'data' filesep 'temp_assets.csv'],'w');</w:t>
-      </w:r>
+        <w:t>fid=</w:t>
+      </w:r>
+      <w:proofErr w:type="spellStart"/>
       <w:r>
         <w:rPr>
           <w:rFonts w:ascii="Courier" w:hAnsi="Courier"/>
@@ -3995,8 +5874,206 @@
           <w:szCs w:val="16"/>
           <w:lang w:val="en-GB"/>
         </w:rPr>
+        <w:t>fopen</w:t>
+      </w:r>
+      <w:proofErr w:type="spellEnd"/>
+      <w:r>
+        <w:rPr>
+          <w:rFonts w:ascii="Courier" w:hAnsi="Courier"/>
+          <w:sz w:val="16"/>
+          <w:szCs w:val="16"/>
+          <w:lang w:val="en-GB"/>
+        </w:rPr>
+        <w:t>([</w:t>
+      </w:r>
+      <w:proofErr w:type="spellStart"/>
+      <w:r>
+        <w:rPr>
+          <w:rFonts w:ascii="Courier" w:hAnsi="Courier"/>
+          <w:sz w:val="16"/>
+          <w:szCs w:val="16"/>
+          <w:lang w:val="en-GB"/>
+        </w:rPr>
+        <w:t>pwd</w:t>
+      </w:r>
+      <w:proofErr w:type="spellEnd"/>
+      <w:r>
+        <w:rPr>
+          <w:rFonts w:ascii="Courier" w:hAnsi="Courier"/>
+          <w:sz w:val="16"/>
+          <w:szCs w:val="16"/>
+          <w:lang w:val="en-GB"/>
+        </w:rPr>
+        <w:t xml:space="preserve"> </w:t>
+      </w:r>
+      <w:proofErr w:type="spellStart"/>
+      <w:r>
+        <w:rPr>
+          <w:rFonts w:ascii="Courier" w:hAnsi="Courier"/>
+          <w:sz w:val="16"/>
+          <w:szCs w:val="16"/>
+          <w:lang w:val="en-GB"/>
+        </w:rPr>
+        <w:t>filesep</w:t>
+      </w:r>
+      <w:proofErr w:type="spellEnd"/>
+      <w:r>
+        <w:rPr>
+          <w:rFonts w:ascii="Courier" w:hAnsi="Courier"/>
+          <w:sz w:val="16"/>
+          <w:szCs w:val="16"/>
+          <w:lang w:val="en-GB"/>
+        </w:rPr>
+        <w:t xml:space="preserve"> 'data' </w:t>
+      </w:r>
+      <w:proofErr w:type="spellStart"/>
+      <w:r>
+        <w:rPr>
+          <w:rFonts w:ascii="Courier" w:hAnsi="Courier"/>
+          <w:sz w:val="16"/>
+          <w:szCs w:val="16"/>
+          <w:lang w:val="en-GB"/>
+        </w:rPr>
+        <w:t>filesep</w:t>
+      </w:r>
+      <w:proofErr w:type="spellEnd"/>
+      <w:r>
+        <w:rPr>
+          <w:rFonts w:ascii="Courier" w:hAnsi="Courier"/>
+          <w:sz w:val="16"/>
+          <w:szCs w:val="16"/>
+          <w:lang w:val="en-GB"/>
+        </w:rPr>
+        <w:t xml:space="preserve"> 'temp_assets.csv'],'w');</w:t>
+      </w:r>
+      <w:r>
+        <w:rPr>
+          <w:rFonts w:ascii="Courier" w:hAnsi="Courier"/>
+          <w:sz w:val="16"/>
+          <w:szCs w:val="16"/>
+          <w:lang w:val="en-GB"/>
+        </w:rPr>
         <w:br/>
-        <w:t>fprintf(fid,'%f;%f;%f\n',[entity.assets.lat',entity.assets.lon',entity.assets.Value']'); fclose(fid)</w:t>
+      </w:r>
+      <w:proofErr w:type="spellStart"/>
+      <w:r>
+        <w:rPr>
+          <w:rFonts w:ascii="Courier" w:hAnsi="Courier"/>
+          <w:sz w:val="16"/>
+          <w:szCs w:val="16"/>
+          <w:lang w:val="en-GB"/>
+        </w:rPr>
+        <w:t>fprintf</w:t>
+      </w:r>
+      <w:proofErr w:type="spellEnd"/>
+      <w:r>
+        <w:rPr>
+          <w:rFonts w:ascii="Courier" w:hAnsi="Courier"/>
+          <w:sz w:val="16"/>
+          <w:szCs w:val="16"/>
+          <w:lang w:val="en-GB"/>
+        </w:rPr>
+        <w:t>(</w:t>
+      </w:r>
+      <w:proofErr w:type="spellStart"/>
+      <w:r>
+        <w:rPr>
+          <w:rFonts w:ascii="Courier" w:hAnsi="Courier"/>
+          <w:sz w:val="16"/>
+          <w:szCs w:val="16"/>
+          <w:lang w:val="en-GB"/>
+        </w:rPr>
+        <w:t>fid,'%f</w:t>
+      </w:r>
+      <w:proofErr w:type="spellEnd"/>
+      <w:r>
+        <w:rPr>
+          <w:rFonts w:ascii="Courier" w:hAnsi="Courier"/>
+          <w:sz w:val="16"/>
+          <w:szCs w:val="16"/>
+          <w:lang w:val="en-GB"/>
+        </w:rPr>
+        <w:t>;%f;%f\n',[entity.assets.</w:t>
+      </w:r>
+      <w:proofErr w:type="spellStart"/>
+      <w:r>
+        <w:rPr>
+          <w:rFonts w:ascii="Courier" w:hAnsi="Courier"/>
+          <w:sz w:val="16"/>
+          <w:szCs w:val="16"/>
+          <w:lang w:val="en-GB"/>
+        </w:rPr>
+        <w:t>lat</w:t>
+      </w:r>
+      <w:proofErr w:type="spellEnd"/>
+      <w:r>
+        <w:rPr>
+          <w:rFonts w:ascii="Courier" w:hAnsi="Courier"/>
+          <w:sz w:val="16"/>
+          <w:szCs w:val="16"/>
+          <w:lang w:val="en-GB"/>
+        </w:rPr>
+        <w:t>',entity.assets.</w:t>
+      </w:r>
+      <w:proofErr w:type="spellStart"/>
+      <w:r>
+        <w:rPr>
+          <w:rFonts w:ascii="Courier" w:hAnsi="Courier"/>
+          <w:sz w:val="16"/>
+          <w:szCs w:val="16"/>
+          <w:lang w:val="en-GB"/>
+        </w:rPr>
+        <w:t>lon</w:t>
+      </w:r>
+      <w:proofErr w:type="spellEnd"/>
+      <w:r>
+        <w:rPr>
+          <w:rFonts w:ascii="Courier" w:hAnsi="Courier"/>
+          <w:sz w:val="16"/>
+          <w:szCs w:val="16"/>
+          <w:lang w:val="en-GB"/>
+        </w:rPr>
+        <w:t>',</w:t>
+      </w:r>
+      <w:proofErr w:type="spellStart"/>
+      <w:r>
+        <w:rPr>
+          <w:rFonts w:ascii="Courier" w:hAnsi="Courier"/>
+          <w:sz w:val="16"/>
+          <w:szCs w:val="16"/>
+          <w:lang w:val="en-GB"/>
+        </w:rPr>
+        <w:t>entity.assets.Value</w:t>
+      </w:r>
+      <w:proofErr w:type="spellEnd"/>
+      <w:r>
+        <w:rPr>
+          <w:rFonts w:ascii="Courier" w:hAnsi="Courier"/>
+          <w:sz w:val="16"/>
+          <w:szCs w:val="16"/>
+          <w:lang w:val="en-GB"/>
+        </w:rPr>
+        <w:t xml:space="preserve">']'); </w:t>
+      </w:r>
+      <w:proofErr w:type="spellStart"/>
+      <w:r>
+        <w:rPr>
+          <w:rFonts w:ascii="Courier" w:hAnsi="Courier"/>
+          <w:sz w:val="16"/>
+          <w:szCs w:val="16"/>
+          <w:lang w:val="en-GB"/>
+        </w:rPr>
+        <w:t>fclose</w:t>
+      </w:r>
+      <w:proofErr w:type="spellEnd"/>
+      <w:r>
+        <w:rPr>
+          <w:rFonts w:ascii="Courier" w:hAnsi="Courier"/>
+          <w:sz w:val="16"/>
+          <w:szCs w:val="16"/>
+          <w:lang w:val="en-GB"/>
+        </w:rPr>
+        <w:t>(fid)</w:t>
       </w:r>
       <w:r>
         <w:rPr>
@@ -4131,13 +6208,40 @@
         </w:rPr>
         <w:br/>
       </w:r>
-      <w:r>
-        <w:rPr>
-          <w:rFonts w:ascii="Courier New" w:hAnsi="Courier New" w:cs="Courier New"/>
-          <w:lang w:val="en-GB"/>
-        </w:rPr>
-        <w:t>tc_track=climada_tc_read_unisys_database</w:t>
-      </w:r>
+      <w:proofErr w:type="spellStart"/>
+      <w:proofErr w:type="gramStart"/>
+      <w:r>
+        <w:rPr>
+          <w:rFonts w:ascii="Courier New" w:hAnsi="Courier New" w:cs="Courier New"/>
+          <w:lang w:val="en-GB"/>
+        </w:rPr>
+        <w:t>tc</w:t>
+      </w:r>
+      <w:proofErr w:type="gramEnd"/>
+      <w:r>
+        <w:rPr>
+          <w:rFonts w:ascii="Courier New" w:hAnsi="Courier New" w:cs="Courier New"/>
+          <w:lang w:val="en-GB"/>
+        </w:rPr>
+        <w:t>_track</w:t>
+      </w:r>
+      <w:proofErr w:type="spellEnd"/>
+      <w:r>
+        <w:rPr>
+          <w:rFonts w:ascii="Courier New" w:hAnsi="Courier New" w:cs="Courier New"/>
+          <w:lang w:val="en-GB"/>
+        </w:rPr>
+        <w:t>=</w:t>
+      </w:r>
+      <w:proofErr w:type="spellStart"/>
+      <w:r>
+        <w:rPr>
+          <w:rFonts w:ascii="Courier New" w:hAnsi="Courier New" w:cs="Courier New"/>
+          <w:lang w:val="en-GB"/>
+        </w:rPr>
+        <w:t>climada_tc_read_unisys_database</w:t>
+      </w:r>
+      <w:proofErr w:type="spellEnd"/>
       <w:r>
         <w:rPr>
           <w:rFonts w:ascii="Courier New" w:hAnsi="Courier New" w:cs="Courier New"/>
@@ -4151,14 +6255,61 @@
           <w:lang w:val="en-GB"/>
         </w:rPr>
         <w:br/>
-        <w:t>tc_track_prob=climada_</w:t>
-      </w:r>
-      <w:r>
-        <w:rPr>
-          <w:rFonts w:ascii="Courier New" w:hAnsi="Courier New" w:cs="Courier New"/>
-          <w:lang w:val="en-GB"/>
-        </w:rPr>
-        <w:t>tc_random_walk(tc_track)</w:t>
+      </w:r>
+      <w:proofErr w:type="spellStart"/>
+      <w:r>
+        <w:rPr>
+          <w:rFonts w:ascii="Courier New" w:hAnsi="Courier New" w:cs="Courier New"/>
+          <w:lang w:val="en-GB"/>
+        </w:rPr>
+        <w:t>tc_track_prob</w:t>
+      </w:r>
+      <w:proofErr w:type="spellEnd"/>
+      <w:r>
+        <w:rPr>
+          <w:rFonts w:ascii="Courier New" w:hAnsi="Courier New" w:cs="Courier New"/>
+          <w:lang w:val="en-GB"/>
+        </w:rPr>
+        <w:t>=</w:t>
+      </w:r>
+      <w:proofErr w:type="spellStart"/>
+      <w:r>
+        <w:rPr>
+          <w:rFonts w:ascii="Courier New" w:hAnsi="Courier New" w:cs="Courier New"/>
+          <w:lang w:val="en-GB"/>
+        </w:rPr>
+        <w:t>climada_</w:t>
+      </w:r>
+      <w:r>
+        <w:rPr>
+          <w:rFonts w:ascii="Courier New" w:hAnsi="Courier New" w:cs="Courier New"/>
+          <w:lang w:val="en-GB"/>
+        </w:rPr>
+        <w:t>tc_random_walk</w:t>
+      </w:r>
+      <w:proofErr w:type="spellEnd"/>
+      <w:r>
+        <w:rPr>
+          <w:rFonts w:ascii="Courier New" w:hAnsi="Courier New" w:cs="Courier New"/>
+          <w:lang w:val="en-GB"/>
+        </w:rPr>
+        <w:t>(</w:t>
+      </w:r>
+      <w:proofErr w:type="spellStart"/>
+      <w:r>
+        <w:rPr>
+          <w:rFonts w:ascii="Courier New" w:hAnsi="Courier New" w:cs="Courier New"/>
+          <w:lang w:val="en-GB"/>
+        </w:rPr>
+        <w:t>tc_track</w:t>
+      </w:r>
+      <w:proofErr w:type="spellEnd"/>
+      <w:r>
+        <w:rPr>
+          <w:rFonts w:ascii="Courier New" w:hAnsi="Courier New" w:cs="Courier New"/>
+          <w:lang w:val="en-GB"/>
+        </w:rPr>
+        <w:t>)</w:t>
       </w:r>
       <w:r>
         <w:rPr>
@@ -4175,12 +6326,37 @@
         <w:br/>
         <w:t>hazard=</w:t>
       </w:r>
-      <w:r>
-        <w:rPr>
-          <w:rFonts w:ascii="Courier New" w:hAnsi="Courier New" w:cs="Courier New"/>
-          <w:lang w:val="en-GB"/>
-        </w:rPr>
-        <w:t>climada_tc_hazard_set(tc_track_prob,'',</w:t>
+      <w:proofErr w:type="spellStart"/>
+      <w:r>
+        <w:rPr>
+          <w:rFonts w:ascii="Courier New" w:hAnsi="Courier New" w:cs="Courier New"/>
+          <w:lang w:val="en-GB"/>
+        </w:rPr>
+        <w:t>climada_tc_hazard_set</w:t>
+      </w:r>
+      <w:proofErr w:type="spellEnd"/>
+      <w:r>
+        <w:rPr>
+          <w:rFonts w:ascii="Courier New" w:hAnsi="Courier New" w:cs="Courier New"/>
+          <w:lang w:val="en-GB"/>
+        </w:rPr>
+        <w:t>(tc_track_</w:t>
+      </w:r>
+      <w:proofErr w:type="spellStart"/>
+      <w:r>
+        <w:rPr>
+          <w:rFonts w:ascii="Courier New" w:hAnsi="Courier New" w:cs="Courier New"/>
+          <w:lang w:val="en-GB"/>
+        </w:rPr>
+        <w:t>prob</w:t>
+      </w:r>
+      <w:proofErr w:type="spellEnd"/>
+      <w:r>
+        <w:rPr>
+          <w:rFonts w:ascii="Courier New" w:hAnsi="Courier New" w:cs="Courier New"/>
+          <w:lang w:val="en-GB"/>
+        </w:rPr>
+        <w:t>,'',</w:t>
       </w:r>
       <w:r>
         <w:rPr>
@@ -4283,7 +6459,48 @@
           <w:rFonts w:ascii="Courier New" w:hAnsi="Courier New" w:cs="Courier New"/>
           <w:lang w:val="en-GB"/>
         </w:rPr>
-        <w:t>EDS=climada_EDS_calc(entity,hazard)</w:t>
+        <w:t>EDS=</w:t>
+      </w:r>
+      <w:proofErr w:type="spellStart"/>
+      <w:r>
+        <w:rPr>
+          <w:rFonts w:ascii="Courier New" w:hAnsi="Courier New" w:cs="Courier New"/>
+          <w:lang w:val="en-GB"/>
+        </w:rPr>
+        <w:t>climada_EDS_</w:t>
+      </w:r>
+      <w:proofErr w:type="gramStart"/>
+      <w:r>
+        <w:rPr>
+          <w:rFonts w:ascii="Courier New" w:hAnsi="Courier New" w:cs="Courier New"/>
+          <w:lang w:val="en-GB"/>
+        </w:rPr>
+        <w:t>calc</w:t>
+      </w:r>
+      <w:proofErr w:type="spellEnd"/>
+      <w:r>
+        <w:rPr>
+          <w:rFonts w:ascii="Courier New" w:hAnsi="Courier New" w:cs="Courier New"/>
+          <w:lang w:val="en-GB"/>
+        </w:rPr>
+        <w:t>(</w:t>
+      </w:r>
+      <w:proofErr w:type="spellStart"/>
+      <w:proofErr w:type="gramEnd"/>
+      <w:r>
+        <w:rPr>
+          <w:rFonts w:ascii="Courier New" w:hAnsi="Courier New" w:cs="Courier New"/>
+          <w:lang w:val="en-GB"/>
+        </w:rPr>
+        <w:t>entity,hazard</w:t>
+      </w:r>
+      <w:proofErr w:type="spellEnd"/>
+      <w:r>
+        <w:rPr>
+          <w:rFonts w:ascii="Courier New" w:hAnsi="Courier New" w:cs="Courier New"/>
+          <w:lang w:val="en-GB"/>
+        </w:rPr>
+        <w:t>)</w:t>
       </w:r>
       <w:r>
         <w:rPr>
@@ -4329,7 +6546,39 @@
           <w:rFonts w:ascii="Courier New" w:hAnsi="Courier New" w:cs="Courier New"/>
           <w:lang w:val="en-GB"/>
         </w:rPr>
-        <w:t>figure; climada_EDS_DFC(EDS)</w:t>
+        <w:t xml:space="preserve">figure; </w:t>
+      </w:r>
+      <w:proofErr w:type="spellStart"/>
+      <w:r>
+        <w:rPr>
+          <w:rFonts w:ascii="Courier New" w:hAnsi="Courier New" w:cs="Courier New"/>
+          <w:lang w:val="en-GB"/>
+        </w:rPr>
+        <w:t>climada_EDS_</w:t>
+      </w:r>
+      <w:proofErr w:type="gramStart"/>
+      <w:r>
+        <w:rPr>
+          <w:rFonts w:ascii="Courier New" w:hAnsi="Courier New" w:cs="Courier New"/>
+          <w:lang w:val="en-GB"/>
+        </w:rPr>
+        <w:t>DFC</w:t>
+      </w:r>
+      <w:proofErr w:type="spellEnd"/>
+      <w:r>
+        <w:rPr>
+          <w:rFonts w:ascii="Courier New" w:hAnsi="Courier New" w:cs="Courier New"/>
+          <w:lang w:val="en-GB"/>
+        </w:rPr>
+        <w:t>(</w:t>
+      </w:r>
+      <w:proofErr w:type="gramEnd"/>
+      <w:r>
+        <w:rPr>
+          <w:rFonts w:ascii="Courier New" w:hAnsi="Courier New" w:cs="Courier New"/>
+          <w:lang w:val="en-GB"/>
+        </w:rPr>
+        <w:t>EDS)</w:t>
       </w:r>
       <w:r>
         <w:rPr>
@@ -4365,22 +6614,193 @@
         </w:rPr>
         <w:br/>
       </w:r>
+      <w:proofErr w:type="spellStart"/>
       <w:r>
         <w:rPr>
           <w:rFonts w:ascii="Courier" w:hAnsi="Courier"/>
           <w:sz w:val="14"/>
           <w:lang w:val="en-GB"/>
         </w:rPr>
-        <w:t>entity_tmp=climada_entity_load([pwd filesep 'data' filesep 'entities' filesep  'demo_today.mat'])</w:t>
-      </w:r>
+        <w:t>entity_tmp</w:t>
+      </w:r>
+      <w:proofErr w:type="spellEnd"/>
       <w:r>
         <w:rPr>
           <w:rFonts w:ascii="Courier" w:hAnsi="Courier"/>
           <w:sz w:val="14"/>
           <w:lang w:val="en-GB"/>
         </w:rPr>
+        <w:t>=</w:t>
+      </w:r>
+      <w:proofErr w:type="spellStart"/>
+      <w:r>
+        <w:rPr>
+          <w:rFonts w:ascii="Courier" w:hAnsi="Courier"/>
+          <w:sz w:val="14"/>
+          <w:lang w:val="en-GB"/>
+        </w:rPr>
+        <w:t>climada_entity_</w:t>
+      </w:r>
+      <w:proofErr w:type="gramStart"/>
+      <w:r>
+        <w:rPr>
+          <w:rFonts w:ascii="Courier" w:hAnsi="Courier"/>
+          <w:sz w:val="14"/>
+          <w:lang w:val="en-GB"/>
+        </w:rPr>
+        <w:t>load</w:t>
+      </w:r>
+      <w:proofErr w:type="spellEnd"/>
+      <w:r>
+        <w:rPr>
+          <w:rFonts w:ascii="Courier" w:hAnsi="Courier"/>
+          <w:sz w:val="14"/>
+          <w:lang w:val="en-GB"/>
+        </w:rPr>
+        <w:t>(</w:t>
+      </w:r>
+      <w:proofErr w:type="gramEnd"/>
+      <w:r>
+        <w:rPr>
+          <w:rFonts w:ascii="Courier" w:hAnsi="Courier"/>
+          <w:sz w:val="14"/>
+          <w:lang w:val="en-GB"/>
+        </w:rPr>
+        <w:t>[</w:t>
+      </w:r>
+      <w:proofErr w:type="spellStart"/>
+      <w:r>
+        <w:rPr>
+          <w:rFonts w:ascii="Courier" w:hAnsi="Courier"/>
+          <w:sz w:val="14"/>
+          <w:lang w:val="en-GB"/>
+        </w:rPr>
+        <w:t>pwd</w:t>
+      </w:r>
+      <w:proofErr w:type="spellEnd"/>
+      <w:r>
+        <w:rPr>
+          <w:rFonts w:ascii="Courier" w:hAnsi="Courier"/>
+          <w:sz w:val="14"/>
+          <w:lang w:val="en-GB"/>
+        </w:rPr>
+        <w:t xml:space="preserve"> </w:t>
+      </w:r>
+      <w:proofErr w:type="spellStart"/>
+      <w:r>
+        <w:rPr>
+          <w:rFonts w:ascii="Courier" w:hAnsi="Courier"/>
+          <w:sz w:val="14"/>
+          <w:lang w:val="en-GB"/>
+        </w:rPr>
+        <w:t>filesep</w:t>
+      </w:r>
+      <w:proofErr w:type="spellEnd"/>
+      <w:r>
+        <w:rPr>
+          <w:rFonts w:ascii="Courier" w:hAnsi="Courier"/>
+          <w:sz w:val="14"/>
+          <w:lang w:val="en-GB"/>
+        </w:rPr>
+        <w:t xml:space="preserve"> 'data' </w:t>
+      </w:r>
+      <w:proofErr w:type="spellStart"/>
+      <w:r>
+        <w:rPr>
+          <w:rFonts w:ascii="Courier" w:hAnsi="Courier"/>
+          <w:sz w:val="14"/>
+          <w:lang w:val="en-GB"/>
+        </w:rPr>
+        <w:t>filesep</w:t>
+      </w:r>
+      <w:proofErr w:type="spellEnd"/>
+      <w:r>
+        <w:rPr>
+          <w:rFonts w:ascii="Courier" w:hAnsi="Courier"/>
+          <w:sz w:val="14"/>
+          <w:lang w:val="en-GB"/>
+        </w:rPr>
+        <w:t xml:space="preserve"> 'entities' </w:t>
+      </w:r>
+      <w:proofErr w:type="spellStart"/>
+      <w:r>
+        <w:rPr>
+          <w:rFonts w:ascii="Courier" w:hAnsi="Courier"/>
+          <w:sz w:val="14"/>
+          <w:lang w:val="en-GB"/>
+        </w:rPr>
+        <w:t>filesep</w:t>
+      </w:r>
+      <w:proofErr w:type="spellEnd"/>
+      <w:r>
+        <w:rPr>
+          <w:rFonts w:ascii="Courier" w:hAnsi="Courier"/>
+          <w:sz w:val="14"/>
+          <w:lang w:val="en-GB"/>
+        </w:rPr>
+        <w:t xml:space="preserve">  '</w:t>
+      </w:r>
+      <w:proofErr w:type="spellStart"/>
+      <w:r>
+        <w:rPr>
+          <w:rFonts w:ascii="Courier" w:hAnsi="Courier"/>
+          <w:sz w:val="14"/>
+          <w:lang w:val="en-GB"/>
+        </w:rPr>
+        <w:t>demo_today.mat</w:t>
+      </w:r>
+      <w:proofErr w:type="spellEnd"/>
+      <w:r>
+        <w:rPr>
+          <w:rFonts w:ascii="Courier" w:hAnsi="Courier"/>
+          <w:sz w:val="14"/>
+          <w:lang w:val="en-GB"/>
+        </w:rPr>
+        <w:t>'])</w:t>
+      </w:r>
+      <w:r>
+        <w:rPr>
+          <w:rFonts w:ascii="Courier" w:hAnsi="Courier"/>
+          <w:sz w:val="14"/>
+          <w:lang w:val="en-GB"/>
+        </w:rPr>
         <w:br/>
-        <w:t>entity.measures=entity_tmp.measures; % replace</w:t>
+      </w:r>
+      <w:proofErr w:type="spellStart"/>
+      <w:r>
+        <w:rPr>
+          <w:rFonts w:ascii="Courier" w:hAnsi="Courier"/>
+          <w:sz w:val="14"/>
+          <w:lang w:val="en-GB"/>
+        </w:rPr>
+        <w:t>entity.measures</w:t>
+      </w:r>
+      <w:proofErr w:type="spellEnd"/>
+      <w:r>
+        <w:rPr>
+          <w:rFonts w:ascii="Courier" w:hAnsi="Courier"/>
+          <w:sz w:val="14"/>
+          <w:lang w:val="en-GB"/>
+        </w:rPr>
+        <w:t>=</w:t>
+      </w:r>
+      <w:proofErr w:type="spellStart"/>
+      <w:r>
+        <w:rPr>
+          <w:rFonts w:ascii="Courier" w:hAnsi="Courier"/>
+          <w:sz w:val="14"/>
+          <w:lang w:val="en-GB"/>
+        </w:rPr>
+        <w:t>entity_tmp.measures</w:t>
+      </w:r>
+      <w:proofErr w:type="spellEnd"/>
+      <w:r>
+        <w:rPr>
+          <w:rFonts w:ascii="Courier" w:hAnsi="Courier"/>
+          <w:sz w:val="14"/>
+          <w:lang w:val="en-GB"/>
+        </w:rPr>
+        <w:t>; % replace</w:t>
       </w:r>
     </w:p>
     <w:p>
@@ -4409,12 +6829,62 @@
         </w:rPr>
         <w:br/>
       </w:r>
-      <w:r>
-        <w:rPr>
-          <w:rFonts w:ascii="Courier New" w:hAnsi="Courier New" w:cs="Courier New"/>
-          <w:lang w:val="en-GB"/>
-        </w:rPr>
-        <w:t>measures_impact=climada_measures_impact(entity,hazard,'no’)</w:t>
+      <w:proofErr w:type="spellStart"/>
+      <w:r>
+        <w:rPr>
+          <w:rFonts w:ascii="Courier New" w:hAnsi="Courier New" w:cs="Courier New"/>
+          <w:lang w:val="en-GB"/>
+        </w:rPr>
+        <w:t>measures_impact</w:t>
+      </w:r>
+      <w:proofErr w:type="spellEnd"/>
+      <w:r>
+        <w:rPr>
+          <w:rFonts w:ascii="Courier New" w:hAnsi="Courier New" w:cs="Courier New"/>
+          <w:lang w:val="en-GB"/>
+        </w:rPr>
+        <w:t>=</w:t>
+      </w:r>
+      <w:proofErr w:type="spellStart"/>
+      <w:r>
+        <w:rPr>
+          <w:rFonts w:ascii="Courier New" w:hAnsi="Courier New" w:cs="Courier New"/>
+          <w:lang w:val="en-GB"/>
+        </w:rPr>
+        <w:t>climada_measures_</w:t>
+      </w:r>
+      <w:proofErr w:type="gramStart"/>
+      <w:r>
+        <w:rPr>
+          <w:rFonts w:ascii="Courier New" w:hAnsi="Courier New" w:cs="Courier New"/>
+          <w:lang w:val="en-GB"/>
+        </w:rPr>
+        <w:t>impact</w:t>
+      </w:r>
+      <w:proofErr w:type="spellEnd"/>
+      <w:r>
+        <w:rPr>
+          <w:rFonts w:ascii="Courier New" w:hAnsi="Courier New" w:cs="Courier New"/>
+          <w:lang w:val="en-GB"/>
+        </w:rPr>
+        <w:t>(</w:t>
+      </w:r>
+      <w:proofErr w:type="spellStart"/>
+      <w:proofErr w:type="gramEnd"/>
+      <w:r>
+        <w:rPr>
+          <w:rFonts w:ascii="Courier New" w:hAnsi="Courier New" w:cs="Courier New"/>
+          <w:lang w:val="en-GB"/>
+        </w:rPr>
+        <w:t>entity,hazard,'no</w:t>
+      </w:r>
+      <w:proofErr w:type="spellEnd"/>
+      <w:r>
+        <w:rPr>
+          <w:rFonts w:ascii="Courier New" w:hAnsi="Courier New" w:cs="Courier New"/>
+          <w:lang w:val="en-GB"/>
+        </w:rPr>
+        <w:t>’)</w:t>
       </w:r>
       <w:r>
         <w:rPr>
@@ -4429,7 +6899,38 @@
           <w:lang w:val="en-GB"/>
         </w:rPr>
         <w:br/>
-        <w:t>climada_adaptation_cost_curve(measures_impact)</w:t>
+      </w:r>
+      <w:proofErr w:type="spellStart"/>
+      <w:r>
+        <w:rPr>
+          <w:rFonts w:ascii="Courier New" w:hAnsi="Courier New" w:cs="Courier New"/>
+          <w:lang w:val="en-GB"/>
+        </w:rPr>
+        <w:t>climada_adaptation_cost_curve</w:t>
+      </w:r>
+      <w:proofErr w:type="spellEnd"/>
+      <w:r>
+        <w:rPr>
+          <w:rFonts w:ascii="Courier New" w:hAnsi="Courier New" w:cs="Courier New"/>
+          <w:lang w:val="en-GB"/>
+        </w:rPr>
+        <w:t>(</w:t>
+      </w:r>
+      <w:proofErr w:type="spellStart"/>
+      <w:r>
+        <w:rPr>
+          <w:rFonts w:ascii="Courier New" w:hAnsi="Courier New" w:cs="Courier New"/>
+          <w:lang w:val="en-GB"/>
+        </w:rPr>
+        <w:t>measures_impact</w:t>
+      </w:r>
+      <w:proofErr w:type="spellEnd"/>
+      <w:r>
+        <w:rPr>
+          <w:rFonts w:ascii="Courier New" w:hAnsi="Courier New" w:cs="Courier New"/>
+          <w:lang w:val="en-GB"/>
+        </w:rPr>
+        <w:t>)</w:t>
       </w:r>
       <w:r>
         <w:rPr>
@@ -4554,7 +7055,23 @@
           <w:rFonts w:ascii="Arial" w:hAnsi="Arial"/>
           <w:lang w:val="en-GB"/>
         </w:rPr>
-        <w:t xml:space="preserve"> all MATLAB climada commands will be set in </w:t>
+        <w:t xml:space="preserve"> </w:t>
+      </w:r>
+      <w:proofErr w:type="gramStart"/>
+      <w:r>
+        <w:rPr>
+          <w:rFonts w:ascii="Arial" w:hAnsi="Arial"/>
+          <w:lang w:val="en-GB"/>
+        </w:rPr>
+        <w:t>all</w:t>
+      </w:r>
+      <w:proofErr w:type="gramEnd"/>
+      <w:r>
+        <w:rPr>
+          <w:rFonts w:ascii="Arial" w:hAnsi="Arial"/>
+          <w:lang w:val="en-GB"/>
+        </w:rPr>
+        <w:t xml:space="preserve"> MATLAB climada commands will be set in </w:t>
       </w:r>
       <w:r>
         <w:rPr>
@@ -4589,7 +7106,23 @@
           <w:rFonts w:ascii="Arial" w:hAnsi="Arial"/>
           <w:lang w:val="en-GB"/>
         </w:rPr>
-        <w:t xml:space="preserve"> you could also change the data/parameters for assets and vulnerabilities in the Excel file at ../data/entities/demo_today.xls (in Octave, very likely demo_today.xlsx is used), but you would have to re-read this file each time. The Excel file is provided more as an interface for people not familiar with MATLAB/Octave, as they can generate a full adaptation cost curve with just the command </w:t>
+        <w:t xml:space="preserve"> </w:t>
+      </w:r>
+      <w:proofErr w:type="gramStart"/>
+      <w:r>
+        <w:rPr>
+          <w:rFonts w:ascii="Arial" w:hAnsi="Arial"/>
+          <w:lang w:val="en-GB"/>
+        </w:rPr>
+        <w:t>you</w:t>
+      </w:r>
+      <w:proofErr w:type="gramEnd"/>
+      <w:r>
+        <w:rPr>
+          <w:rFonts w:ascii="Arial" w:hAnsi="Arial"/>
+          <w:lang w:val="en-GB"/>
+        </w:rPr>
+        <w:t xml:space="preserve"> could also change the data/parameters for assets and vulnerabilities in the Excel file at ../data/entities/demo_today.xls (in Octave, very likely demo_today.xlsx is used), but you would have to re-read this file each time. The Excel file is provided more as an interface for people not familiar with MATLAB/Octave, as they can generate a full adaptation cost curve with just the command </w:t>
       </w:r>
       <w:r>
         <w:rPr>
@@ -4636,7 +7169,39 @@
           <w:rFonts w:ascii="Arial" w:hAnsi="Arial"/>
           <w:lang w:val="en-GB"/>
         </w:rPr>
-        <w:t>A note to the resulting figure: The DFC (the [occurrence exceedence] damage frequency curve) is constructed by sorting calculated damages in descending order. The largest damage occurred once in the observation time period, the second largest damage has been exceeded twice in the observation period, the third largest damage three times… how this is done? Have a look into the code climada_EDS_DFC.</w:t>
+        <w:t xml:space="preserve">A note to the resulting figure: The DFC (the [occurrence </w:t>
+      </w:r>
+      <w:proofErr w:type="spellStart"/>
+      <w:r>
+        <w:rPr>
+          <w:rFonts w:ascii="Arial" w:hAnsi="Arial"/>
+          <w:lang w:val="en-GB"/>
+        </w:rPr>
+        <w:t>exceedence</w:t>
+      </w:r>
+      <w:proofErr w:type="spellEnd"/>
+      <w:r>
+        <w:rPr>
+          <w:rFonts w:ascii="Arial" w:hAnsi="Arial"/>
+          <w:lang w:val="en-GB"/>
+        </w:rPr>
+        <w:t xml:space="preserve">] damage frequency curve) is constructed by sorting calculated damages in descending order. The largest damage occurred once in the observation time period, the second largest damage has been exceeded twice in the observation period, the third largest damage three times… how this is done? Have a look into the code </w:t>
+      </w:r>
+      <w:proofErr w:type="spellStart"/>
+      <w:r>
+        <w:rPr>
+          <w:rFonts w:ascii="Arial" w:hAnsi="Arial"/>
+          <w:lang w:val="en-GB"/>
+        </w:rPr>
+        <w:t>climada_EDS_DFC</w:t>
+      </w:r>
+      <w:proofErr w:type="spellEnd"/>
+      <w:r>
+        <w:rPr>
+          <w:rFonts w:ascii="Arial" w:hAnsi="Arial"/>
+          <w:lang w:val="en-GB"/>
+        </w:rPr>
+        <w:t>.</w:t>
       </w:r>
     </w:p>
   </w:footnote>
@@ -4694,12 +7259,21 @@
         </w:rPr>
         <w:t xml:space="preserve">Note that the climate change screws contain the new total percentage and not only the changes. For example a 3% increase in wind speed is made by </w:t>
       </w:r>
+      <w:proofErr w:type="spellStart"/>
       <w:r>
         <w:rPr>
           <w:rFonts w:ascii="Courier" w:hAnsi="Courier"/>
           <w:lang w:val="en-GB"/>
         </w:rPr>
-        <w:t>i_screw = 1.03</w:t>
+        <w:t>i_screw</w:t>
+      </w:r>
+      <w:proofErr w:type="spellEnd"/>
+      <w:r>
+        <w:rPr>
+          <w:rFonts w:ascii="Courier" w:hAnsi="Courier"/>
+          <w:lang w:val="en-GB"/>
+        </w:rPr>
+        <w:t xml:space="preserve"> = 1.03</w:t>
       </w:r>
       <w:r>
         <w:rPr>
@@ -4756,7 +7330,49 @@
         <w:rPr>
           <w:rFonts w:ascii="Arial" w:hAnsi="Arial"/>
         </w:rPr>
-        <w:t xml:space="preserve"> in ../climada_modules/climada_module_country_risk-master/docs</w:t>
+        <w:t xml:space="preserve"> </w:t>
+      </w:r>
+      <w:proofErr w:type="gramStart"/>
+      <w:r>
+        <w:rPr>
+          <w:rFonts w:ascii="Arial" w:hAnsi="Arial"/>
+        </w:rPr>
+        <w:t>in</w:t>
+      </w:r>
+      <w:proofErr w:type="gramEnd"/>
+      <w:r>
+        <w:rPr>
+          <w:rFonts w:ascii="Arial" w:hAnsi="Arial"/>
+        </w:rPr>
+        <w:t xml:space="preserve"> ../</w:t>
+      </w:r>
+      <w:proofErr w:type="spellStart"/>
+      <w:r>
+        <w:rPr>
+          <w:rFonts w:ascii="Arial" w:hAnsi="Arial"/>
+        </w:rPr>
+        <w:t>climada_modules</w:t>
+      </w:r>
+      <w:proofErr w:type="spellEnd"/>
+      <w:r>
+        <w:rPr>
+          <w:rFonts w:ascii="Arial" w:hAnsi="Arial"/>
+        </w:rPr>
+        <w:t>/</w:t>
+      </w:r>
+      <w:proofErr w:type="spellStart"/>
+      <w:r>
+        <w:rPr>
+          <w:rFonts w:ascii="Arial" w:hAnsi="Arial"/>
+        </w:rPr>
+        <w:t>climada_module_country_risk</w:t>
+      </w:r>
+      <w:proofErr w:type="spellEnd"/>
+      <w:r>
+        <w:rPr>
+          <w:rFonts w:ascii="Arial" w:hAnsi="Arial"/>
+        </w:rPr>
+        <w:t>-master/docs</w:t>
       </w:r>
     </w:p>
   </w:footnote>
@@ -4794,41 +7410,42 @@
           <w:sz w:val="20"/>
           <w:szCs w:val="20"/>
         </w:rPr>
-        <w:t xml:space="preserve">The climada manual describes how to download TC track data for other basins and the like. Please note that </w:t>
-      </w:r>
-      <w:r>
-        <w:rPr>
-          <w:rFonts w:ascii="Courier New" w:hAnsi="Courier New" w:cs="Courier New"/>
+        <w:t xml:space="preserve">The </w:t>
+      </w:r>
+      <w:proofErr w:type="spellStart"/>
+      <w:r>
+        <w:rPr>
+          <w:rFonts w:ascii="Arial" w:hAnsi="Arial"/>
           <w:sz w:val="20"/>
           <w:szCs w:val="20"/>
-          <w:lang w:val="en-GB"/>
-        </w:rPr>
-        <w:t>TEST_tracks.atl.txt</w:t>
-      </w:r>
-      <w:r>
-        <w:rPr>
-          <w:rFonts w:ascii="Courier New" w:hAnsi="Courier New" w:cs="Courier New"/>
+        </w:rPr>
+        <w:t>climada</w:t>
+      </w:r>
+      <w:proofErr w:type="spellEnd"/>
+      <w:r>
+        <w:rPr>
+          <w:rFonts w:ascii="Arial" w:hAnsi="Arial"/>
           <w:sz w:val="20"/>
           <w:szCs w:val="20"/>
         </w:rPr>
-        <w:t xml:space="preserve"> </w:t>
-      </w:r>
-      <w:r>
-        <w:rPr>
-          <w:rFonts w:ascii="Arial" w:hAnsi="Arial"/>
+        <w:t xml:space="preserve"> manual describes how to download TC track data for other basins and the like. Please note that </w:t>
+      </w:r>
+      <w:r>
+        <w:rPr>
+          <w:rFonts w:ascii="Courier New" w:hAnsi="Courier New" w:cs="Courier New"/>
           <w:sz w:val="20"/>
           <w:szCs w:val="20"/>
-        </w:rPr>
-        <w:t xml:space="preserve">contains only 10 years of data in order to speed up experimentation. Please use the full dataset </w:t>
+          <w:lang w:val="en-GB"/>
+        </w:rPr>
+        <w:t>TEST_tracks.atl.txt</w:t>
       </w:r>
       <w:r>
         <w:rPr>
           <w:rFonts w:ascii="Courier New" w:hAnsi="Courier New" w:cs="Courier New"/>
           <w:sz w:val="20"/>
           <w:szCs w:val="20"/>
-          <w:lang w:val="en-GB"/>
-        </w:rPr>
-        <w:t>tracks.atl.txt</w:t>
+        </w:rPr>
+        <w:t xml:space="preserve"> </w:t>
       </w:r>
       <w:r>
         <w:rPr>
@@ -4836,32 +7453,95 @@
           <w:sz w:val="20"/>
           <w:szCs w:val="20"/>
         </w:rPr>
-        <w:t xml:space="preserve">, in order to proceed with a hazard event set large enough to provide reasonable statistics. </w:t>
-      </w:r>
-      <w:r>
-        <w:rPr>
-          <w:rFonts w:ascii="Arial" w:hAnsi="Arial"/>
+        <w:t xml:space="preserve">contains only 10 years of data in order to speed up experimentation. Please use the full dataset </w:t>
+      </w:r>
+      <w:r>
+        <w:rPr>
+          <w:rFonts w:ascii="Courier New" w:hAnsi="Courier New" w:cs="Courier New"/>
           <w:sz w:val="20"/>
           <w:szCs w:val="20"/>
           <w:lang w:val="en-GB"/>
         </w:rPr>
-        <w:t xml:space="preserve">If you now run </w:t>
-      </w:r>
-      <w:r>
-        <w:rPr>
-          <w:rFonts w:ascii="Courier New" w:hAnsi="Courier New" w:cs="Courier New"/>
+        <w:t>tracks.atl.txt</w:t>
+      </w:r>
+      <w:r>
+        <w:rPr>
+          <w:rFonts w:ascii="Arial" w:hAnsi="Arial"/>
           <w:sz w:val="20"/>
           <w:szCs w:val="20"/>
         </w:rPr>
-        <w:t>climada_hazard_stats(hazard)</w:t>
+        <w:t xml:space="preserve">, in order to proceed with a hazard event set large enough to provide reasonable statistics. </w:t>
       </w:r>
       <w:r>
         <w:rPr>
           <w:rFonts w:ascii="Arial" w:hAnsi="Arial"/>
           <w:sz w:val="20"/>
           <w:szCs w:val="20"/>
-        </w:rPr>
-        <w:t>, you will obtain windspeed maps for up to 1000yr return periods.</w:t>
+          <w:lang w:val="en-GB"/>
+        </w:rPr>
+        <w:t xml:space="preserve">If you now run </w:t>
+      </w:r>
+      <w:proofErr w:type="spellStart"/>
+      <w:r>
+        <w:rPr>
+          <w:rFonts w:ascii="Courier New" w:hAnsi="Courier New" w:cs="Courier New"/>
+          <w:sz w:val="20"/>
+          <w:szCs w:val="20"/>
+        </w:rPr>
+        <w:t>climada_hazard_</w:t>
+      </w:r>
+      <w:proofErr w:type="gramStart"/>
+      <w:r>
+        <w:rPr>
+          <w:rFonts w:ascii="Courier New" w:hAnsi="Courier New" w:cs="Courier New"/>
+          <w:sz w:val="20"/>
+          <w:szCs w:val="20"/>
+        </w:rPr>
+        <w:t>stats</w:t>
+      </w:r>
+      <w:proofErr w:type="spellEnd"/>
+      <w:r>
+        <w:rPr>
+          <w:rFonts w:ascii="Courier New" w:hAnsi="Courier New" w:cs="Courier New"/>
+          <w:sz w:val="20"/>
+          <w:szCs w:val="20"/>
+        </w:rPr>
+        <w:t>(</w:t>
+      </w:r>
+      <w:proofErr w:type="gramEnd"/>
+      <w:r>
+        <w:rPr>
+          <w:rFonts w:ascii="Courier New" w:hAnsi="Courier New" w:cs="Courier New"/>
+          <w:sz w:val="20"/>
+          <w:szCs w:val="20"/>
+        </w:rPr>
+        <w:t>hazard)</w:t>
+      </w:r>
+      <w:r>
+        <w:rPr>
+          <w:rFonts w:ascii="Arial" w:hAnsi="Arial"/>
+          <w:sz w:val="20"/>
+          <w:szCs w:val="20"/>
+        </w:rPr>
+        <w:t xml:space="preserve">, you will obtain </w:t>
+      </w:r>
+      <w:proofErr w:type="spellStart"/>
+      <w:r>
+        <w:rPr>
+          <w:rFonts w:ascii="Arial" w:hAnsi="Arial"/>
+          <w:sz w:val="20"/>
+          <w:szCs w:val="20"/>
+        </w:rPr>
+        <w:t>windspeed</w:t>
+      </w:r>
+      <w:proofErr w:type="spellEnd"/>
+      <w:r>
+        <w:rPr>
+          <w:rFonts w:ascii="Arial" w:hAnsi="Arial"/>
+          <w:sz w:val="20"/>
+          <w:szCs w:val="20"/>
+        </w:rPr>
+        <w:t xml:space="preserve"> maps for up to 1000yr return periods.</w:t>
       </w:r>
     </w:p>
   </w:footnote>

</xml_diff>